<commit_message>
Fixed filename issue with Word.
</commit_message>
<xml_diff>
--- a/testingGalant.docx
+++ b/testingGalant.docx
@@ -31,10 +31,75 @@
         <w:t>C</w:t>
       </w:r>
       <w:r>
-        <w:t>reate a new graph with two nodes and one edge; give both nodes and the edge a color, weight, and label; add another node and edg</w:t>
-      </w:r>
-      <w:r>
-        <w:t>e using ^n and ^e, respectively; test a variety of keyboard shortcuts such as ones to delete nodes and edges</w:t>
+        <w:t>reate a new graph with two nodes and one edge; give both nodes and the edge a color, weight, and label; add another node and edge using ^n and ^e, respectively; test a variety of keyboard shortcuts such as ones to delete nodes and edges</w:t>
+      </w:r>
+      <w:r>
+        <w:t>. More specifically:</w:t>
+      </w:r>
+    </w:p>
+    <w:p>
+      <w:pPr>
+        <w:pStyle w:val="ListParagraph"/>
+        <w:numPr>
+          <w:ilvl w:val="1"/>
+          <w:numId w:val="2"/>
+        </w:numPr>
+      </w:pPr>
+      <w:r>
+        <w:t>^</w:t>
+      </w:r>
+      <w:proofErr w:type="gramStart"/>
+      <w:r>
+        <w:rPr>
+          <w:i/>
+        </w:rPr>
+        <w:t>l</w:t>
+      </w:r>
+      <w:proofErr w:type="gramEnd"/>
+      <w:r>
+        <w:t>, ^L, ^w, ^W to toggle display of node and edge labels, and node and edge weights, respectively</w:t>
+      </w:r>
+    </w:p>
+    <w:p>
+      <w:pPr>
+        <w:pStyle w:val="ListParagraph"/>
+        <w:numPr>
+          <w:ilvl w:val="1"/>
+          <w:numId w:val="2"/>
+        </w:numPr>
+      </w:pPr>
+      <w:r>
+        <w:t>^</w:t>
+      </w:r>
+      <w:proofErr w:type="gramStart"/>
+      <w:r>
+        <w:t>d</w:t>
+      </w:r>
+      <w:proofErr w:type="gramEnd"/>
+      <w:r>
+        <w:t xml:space="preserve"> to toggle directedness</w:t>
+      </w:r>
+    </w:p>
+    <w:p>
+      <w:pPr>
+        <w:pStyle w:val="ListParagraph"/>
+        <w:numPr>
+          <w:ilvl w:val="1"/>
+          <w:numId w:val="2"/>
+        </w:numPr>
+      </w:pPr>
+      <w:proofErr w:type="gramStart"/>
+      <w:r>
+        <w:t>del</w:t>
+      </w:r>
+      <w:proofErr w:type="gramEnd"/>
+      <w:r>
+        <w:t>-n and de</w:t>
+      </w:r>
+      <w:bookmarkStart w:id="0" w:name="_GoBack"/>
+      <w:bookmarkEnd w:id="0"/>
+      <w:r>
+        <w:t>l-e to delete a node or edge, respectively</w:t>
       </w:r>
     </w:p>
     <w:p>
@@ -84,7 +149,10 @@
       </w:r>
       <w:proofErr w:type="spellStart"/>
       <w:r>
-        <w:t>eight_node_graph</w:t>
+        <w:t>eight</w:t>
+      </w:r>
+      <w:r>
+        <w:t>_node_graph</w:t>
       </w:r>
       <w:proofErr w:type="spellEnd"/>
       <w:r>
@@ -96,7 +164,16 @@
       </w:r>
       <w:proofErr w:type="spellEnd"/>
       <w:r>
-        <w:t>); in the middle of running the algorithm, change visibilities of weights and labels and move a few nodes around; these changes should persist during backward and forward motion as well as after the algorithm is done.</w:t>
+        <w:t>). Use both the arrow keys and the buttons to move back and forth. Check the status information. I</w:t>
+      </w:r>
+      <w:r>
+        <w:t>n the middle of running the algorithm, change visibilities of weights and lab</w:t>
+      </w:r>
+      <w:r>
+        <w:t>els and move a few nodes around. T</w:t>
+      </w:r>
+      <w:r>
+        <w:t>hese changes should persist during backward and forward motion as well as after the algorithm is done.</w:t>
       </w:r>
     </w:p>
     <w:p>
@@ -264,10 +341,7 @@
       </w:r>
       <w:proofErr w:type="spellEnd"/>
       <w:r>
-        <w:t xml:space="preserve"> on an empty graph, no weights or labels, try exporting an intermediate state</w:t>
-      </w:r>
-      <w:r>
-        <w:t>; also try moving nodes around</w:t>
+        <w:t xml:space="preserve"> on an empty graph, no weights or labels, try exporting an intermediate state; also try moving nodes around</w:t>
       </w:r>
     </w:p>
     <w:p>
@@ -305,10 +379,7 @@
         <w:t>Write and execute some algorithms that make full use of macros, functions, etc. To be spelled out more explicitly later.</w:t>
       </w:r>
     </w:p>
-    <w:p>
-      <w:bookmarkStart w:id="0" w:name="_GoBack"/>
-      <w:bookmarkEnd w:id="0"/>
-    </w:p>
+    <w:p/>
     <w:p>
       <w:pPr>
         <w:pStyle w:val="Heading3"/>
@@ -380,6 +451,7 @@
       </w:pPr>
       <w:proofErr w:type="gramStart"/>
       <w:r>
+        <w:lastRenderedPageBreak/>
         <w:t>run</w:t>
       </w:r>
       <w:proofErr w:type="gramEnd"/>
@@ -500,7 +572,7 @@
         <w:rFonts w:hint="default"/>
       </w:rPr>
     </w:lvl>
-    <w:lvl w:ilvl="1" w:tplc="04090019" w:tentative="1">
+    <w:lvl w:ilvl="1" w:tplc="04090019">
       <w:start w:val="1"/>
       <w:numFmt w:val="lowerLetter"/>
       <w:lvlText w:val="%2."/>

</xml_diff>

<commit_message>
Undoing all the changes I made since version 3.3
</commit_message>
<xml_diff>
--- a/testingGalant.docx
+++ b/testingGalant.docx
@@ -31,75 +31,10 @@
         <w:t>C</w:t>
       </w:r>
       <w:r>
-        <w:t>reate a new graph with two nodes and one edge; give both nodes and the edge a color, weight, and label; add another node and edge using ^n and ^e, respectively; test a variety of keyboard shortcuts such as ones to delete nodes and edges</w:t>
-      </w:r>
-      <w:r>
-        <w:t>. More specifically:</w:t>
-      </w:r>
-    </w:p>
-    <w:p>
-      <w:pPr>
-        <w:pStyle w:val="ListParagraph"/>
-        <w:numPr>
-          <w:ilvl w:val="1"/>
-          <w:numId w:val="2"/>
-        </w:numPr>
-      </w:pPr>
-      <w:r>
-        <w:t>^</w:t>
-      </w:r>
-      <w:proofErr w:type="gramStart"/>
-      <w:r>
-        <w:rPr>
-          <w:i/>
-        </w:rPr>
-        <w:t>l</w:t>
-      </w:r>
-      <w:proofErr w:type="gramEnd"/>
-      <w:r>
-        <w:t>, ^L, ^w, ^W to toggle display of node and edge labels, and node and edge weights, respectively</w:t>
-      </w:r>
-    </w:p>
-    <w:p>
-      <w:pPr>
-        <w:pStyle w:val="ListParagraph"/>
-        <w:numPr>
-          <w:ilvl w:val="1"/>
-          <w:numId w:val="2"/>
-        </w:numPr>
-      </w:pPr>
-      <w:r>
-        <w:t>^</w:t>
-      </w:r>
-      <w:proofErr w:type="gramStart"/>
-      <w:r>
-        <w:t>d</w:t>
-      </w:r>
-      <w:proofErr w:type="gramEnd"/>
-      <w:r>
-        <w:t xml:space="preserve"> to toggle directedness</w:t>
-      </w:r>
-    </w:p>
-    <w:p>
-      <w:pPr>
-        <w:pStyle w:val="ListParagraph"/>
-        <w:numPr>
-          <w:ilvl w:val="1"/>
-          <w:numId w:val="2"/>
-        </w:numPr>
-      </w:pPr>
-      <w:proofErr w:type="gramStart"/>
-      <w:r>
-        <w:t>del</w:t>
-      </w:r>
-      <w:proofErr w:type="gramEnd"/>
-      <w:r>
-        <w:t>-n and de</w:t>
-      </w:r>
-      <w:bookmarkStart w:id="0" w:name="_GoBack"/>
-      <w:bookmarkEnd w:id="0"/>
-      <w:r>
-        <w:t>l-e to delete a node or edge, respectively</w:t>
+        <w:t>reate a new graph with two nodes and one edge; give both nodes and the edge a color, weight, and label; add another node and edg</w:t>
+      </w:r>
+      <w:r>
+        <w:t>e using ^n and ^e, respectively; test a variety of keyboard shortcuts such as ones to delete nodes and edges</w:t>
       </w:r>
     </w:p>
     <w:p>
@@ -149,10 +84,7 @@
       </w:r>
       <w:proofErr w:type="spellStart"/>
       <w:r>
-        <w:t>eight</w:t>
-      </w:r>
-      <w:r>
-        <w:t>_node_graph</w:t>
+        <w:t>eight_node_graph</w:t>
       </w:r>
       <w:proofErr w:type="spellEnd"/>
       <w:r>
@@ -164,16 +96,7 @@
       </w:r>
       <w:proofErr w:type="spellEnd"/>
       <w:r>
-        <w:t>). Use both the arrow keys and the buttons to move back and forth. Check the status information. I</w:t>
-      </w:r>
-      <w:r>
-        <w:t>n the middle of running the algorithm, change visibilities of weights and lab</w:t>
-      </w:r>
-      <w:r>
-        <w:t>els and move a few nodes around. T</w:t>
-      </w:r>
-      <w:r>
-        <w:t>hese changes should persist during backward and forward motion as well as after the algorithm is done.</w:t>
+        <w:t>); in the middle of running the algorithm, change visibilities of weights and labels and move a few nodes around; these changes should persist during backward and forward motion as well as after the algorithm is done.</w:t>
       </w:r>
     </w:p>
     <w:p>
@@ -341,7 +264,10 @@
       </w:r>
       <w:proofErr w:type="spellEnd"/>
       <w:r>
-        <w:t xml:space="preserve"> on an empty graph, no weights or labels, try exporting an intermediate state; also try moving nodes around</w:t>
+        <w:t xml:space="preserve"> on an empty graph, no weights or labels, try exporting an intermediate state</w:t>
+      </w:r>
+      <w:r>
+        <w:t>; also try moving nodes around</w:t>
       </w:r>
     </w:p>
     <w:p>
@@ -379,7 +305,10 @@
         <w:t>Write and execute some algorithms that make full use of macros, functions, etc. To be spelled out more explicitly later.</w:t>
       </w:r>
     </w:p>
-    <w:p/>
+    <w:p>
+      <w:bookmarkStart w:id="0" w:name="_GoBack"/>
+      <w:bookmarkEnd w:id="0"/>
+    </w:p>
     <w:p>
       <w:pPr>
         <w:pStyle w:val="Heading3"/>
@@ -451,7 +380,6 @@
       </w:pPr>
       <w:proofErr w:type="gramStart"/>
       <w:r>
-        <w:lastRenderedPageBreak/>
         <w:t>run</w:t>
       </w:r>
       <w:proofErr w:type="gramEnd"/>
@@ -572,7 +500,7 @@
         <w:rFonts w:hint="default"/>
       </w:rPr>
     </w:lvl>
-    <w:lvl w:ilvl="1" w:tplc="04090019">
+    <w:lvl w:ilvl="1" w:tplc="04090019" w:tentative="1">
       <w:start w:val="1"/>
       <w:numFmt w:val="lowerLetter"/>
       <w:lvlText w:val="%2."/>

</xml_diff>

<commit_message>
Modified comments and test procedure.
</commit_message>
<xml_diff>
--- a/testingGalant.docx
+++ b/testingGalant.docx
@@ -7,15 +7,7 @@
         <w:pStyle w:val="Heading2"/>
       </w:pPr>
       <w:r>
-        <w:t xml:space="preserve">Testing protocol for </w:t>
-      </w:r>
-      <w:proofErr w:type="spellStart"/>
-      <w:r>
-        <w:t>Galant</w:t>
-      </w:r>
-      <w:proofErr w:type="spellEnd"/>
-      <w:r>
-        <w:t>.</w:t>
+        <w:t>Testing protocol for Galant.</w:t>
       </w:r>
     </w:p>
     <w:p/>
@@ -48,14 +40,12 @@
       <w:r>
         <w:t>^</w:t>
       </w:r>
-      <w:proofErr w:type="gramStart"/>
       <w:r>
         <w:rPr>
           <w:i/>
         </w:rPr>
         <w:t>l</w:t>
       </w:r>
-      <w:proofErr w:type="gramEnd"/>
       <w:r>
         <w:t>, ^L, ^w, ^W to toggle display of node and edge labels, and node and edge weights, respectively</w:t>
       </w:r>
@@ -69,15 +59,7 @@
         </w:numPr>
       </w:pPr>
       <w:r>
-        <w:t>^</w:t>
-      </w:r>
-      <w:proofErr w:type="gramStart"/>
-      <w:r>
-        <w:t>d</w:t>
-      </w:r>
-      <w:proofErr w:type="gramEnd"/>
-      <w:r>
-        <w:t xml:space="preserve"> to toggle directedness</w:t>
+        <w:t>^d to toggle directedness</w:t>
       </w:r>
     </w:p>
     <w:p>
@@ -88,18 +70,40 @@
           <w:numId w:val="2"/>
         </w:numPr>
       </w:pPr>
-      <w:proofErr w:type="gramStart"/>
-      <w:r>
-        <w:t>del</w:t>
-      </w:r>
-      <w:proofErr w:type="gramEnd"/>
-      <w:r>
-        <w:t>-n and de</w:t>
+      <w:r>
+        <w:t>del-n and del-e to delete a node or edge, respectively</w:t>
+      </w:r>
+    </w:p>
+    <w:p>
+      <w:pPr>
+        <w:pStyle w:val="ListParagraph"/>
+        <w:numPr>
+          <w:ilvl w:val="0"/>
+          <w:numId w:val="2"/>
+        </w:numPr>
+      </w:pPr>
+      <w:r>
+        <w:t>O</w:t>
+      </w:r>
+      <w:r>
+        <w:t>pen test (in Example_Graphs)</w:t>
+      </w:r>
+      <w:r>
+        <w:t>; there should be some ?’s on the weights for NaN’s, Infinity’s, and –Infinity’s.</w:t>
+      </w:r>
+      <w:r>
+        <w:t xml:space="preserve"> </w:t>
+      </w:r>
+      <w:r>
+        <w:t>M</w:t>
       </w:r>
       <w:bookmarkStart w:id="0" w:name="_GoBack"/>
       <w:bookmarkEnd w:id="0"/>
       <w:r>
-        <w:t>l-e to delete a node or edge, respectively</w:t>
+        <w:t>ove some nodes around</w:t>
+      </w:r>
+      <w:r>
+        <w:t xml:space="preserve"> (skip this step if done lots of node movement already)</w:t>
       </w:r>
     </w:p>
     <w:p>
@@ -111,18 +115,22 @@
         </w:numPr>
       </w:pPr>
       <w:r>
-        <w:t>O</w:t>
-      </w:r>
-      <w:r>
-        <w:t xml:space="preserve">pen test (in </w:t>
-      </w:r>
-      <w:proofErr w:type="spellStart"/>
-      <w:r>
-        <w:t>Example_Graphs</w:t>
-      </w:r>
-      <w:proofErr w:type="spellEnd"/>
-      <w:r>
-        <w:t>) and move some nodes around</w:t>
+        <w:t>R</w:t>
+      </w:r>
+      <w:r>
+        <w:t>un bfs on eight</w:t>
+      </w:r>
+      <w:r>
+        <w:t>_node_graph (in Example_Graphs). Use both the arrow keys and the buttons to move back and forth. Check the status information. I</w:t>
+      </w:r>
+      <w:r>
+        <w:t>n the middle of running the algorithm, change visibilities of weights and lab</w:t>
+      </w:r>
+      <w:r>
+        <w:t>els and move a few nodes around. T</w:t>
+      </w:r>
+      <w:r>
+        <w:t>hese changes should persist during backward and forward motion as well as after the algorithm is done.</w:t>
       </w:r>
     </w:p>
     <w:p>
@@ -137,43 +145,7 @@
         <w:t>R</w:t>
       </w:r>
       <w:r>
-        <w:t xml:space="preserve">un </w:t>
-      </w:r>
-      <w:proofErr w:type="spellStart"/>
-      <w:r>
-        <w:t>bfs</w:t>
-      </w:r>
-      <w:proofErr w:type="spellEnd"/>
-      <w:r>
-        <w:t xml:space="preserve"> on </w:t>
-      </w:r>
-      <w:proofErr w:type="spellStart"/>
-      <w:r>
-        <w:t>eight</w:t>
-      </w:r>
-      <w:r>
-        <w:t>_node_graph</w:t>
-      </w:r>
-      <w:proofErr w:type="spellEnd"/>
-      <w:r>
-        <w:t xml:space="preserve"> (in </w:t>
-      </w:r>
-      <w:proofErr w:type="spellStart"/>
-      <w:r>
-        <w:t>Example_Graphs</w:t>
-      </w:r>
-      <w:proofErr w:type="spellEnd"/>
-      <w:r>
-        <w:t>). Use both the arrow keys and the buttons to move back and forth. Check the status information. I</w:t>
-      </w:r>
-      <w:r>
-        <w:t>n the middle of running the algorithm, change visibilities of weights and lab</w:t>
-      </w:r>
-      <w:r>
-        <w:t>els and move a few nodes around. T</w:t>
-      </w:r>
-      <w:r>
-        <w:t>hese changes should persist during backward and forward motion as well as after the algorithm is done.</w:t>
+        <w:t>un dfs_d on eight_node_graph (in Example_Graphs), need node and edge labels, no weights, graph must be directed</w:t>
       </w:r>
     </w:p>
     <w:p>
@@ -188,31 +160,7 @@
         <w:t>R</w:t>
       </w:r>
       <w:r>
-        <w:t xml:space="preserve">un </w:t>
-      </w:r>
-      <w:proofErr w:type="spellStart"/>
-      <w:r>
-        <w:t>dfs_d</w:t>
-      </w:r>
-      <w:proofErr w:type="spellEnd"/>
-      <w:r>
-        <w:t xml:space="preserve"> on </w:t>
-      </w:r>
-      <w:proofErr w:type="spellStart"/>
-      <w:r>
-        <w:t>eight_node_graph</w:t>
-      </w:r>
-      <w:proofErr w:type="spellEnd"/>
-      <w:r>
-        <w:t xml:space="preserve"> (in </w:t>
-      </w:r>
-      <w:proofErr w:type="spellStart"/>
-      <w:r>
-        <w:t>Example_Graphs</w:t>
-      </w:r>
-      <w:proofErr w:type="spellEnd"/>
-      <w:r>
-        <w:t>), need node and edge labels, no weights, graph must be directed</w:t>
+        <w:t>un dijkstra on weighted_example (in Example_Graphs), with graph both undirected and directed; in undirected case, node 3 is distance 2 from the start via path 0-2-3; in the directed case it’s distance 3 via the edge 0-&gt;3; need weights on both edges and nodes</w:t>
       </w:r>
     </w:p>
     <w:p>
@@ -227,31 +175,7 @@
         <w:t>R</w:t>
       </w:r>
       <w:r>
-        <w:t xml:space="preserve">un </w:t>
-      </w:r>
-      <w:proofErr w:type="spellStart"/>
-      <w:r>
-        <w:t>dijkstra</w:t>
-      </w:r>
-      <w:proofErr w:type="spellEnd"/>
-      <w:r>
-        <w:t xml:space="preserve"> on </w:t>
-      </w:r>
-      <w:proofErr w:type="spellStart"/>
-      <w:r>
-        <w:t>weighted_example</w:t>
-      </w:r>
-      <w:proofErr w:type="spellEnd"/>
-      <w:r>
-        <w:t xml:space="preserve"> (in </w:t>
-      </w:r>
-      <w:proofErr w:type="spellStart"/>
-      <w:r>
-        <w:t>Example_Graphs</w:t>
-      </w:r>
-      <w:proofErr w:type="spellEnd"/>
-      <w:r>
-        <w:t>), with graph both undirected and directed; in undirected case, node 3 is distance 2 from the start via path 0-2-3; in the directed case it’s distance 3 via the edge 0-&gt;3; need weights on both edges and nodes</w:t>
+        <w:t>un kruskal on weighted_example, need edge weights only; there’s text commentary</w:t>
       </w:r>
     </w:p>
     <w:p>
@@ -266,23 +190,7 @@
         <w:t>R</w:t>
       </w:r>
       <w:r>
-        <w:t xml:space="preserve">un </w:t>
-      </w:r>
-      <w:proofErr w:type="spellStart"/>
-      <w:r>
-        <w:t>kruskal</w:t>
-      </w:r>
-      <w:proofErr w:type="spellEnd"/>
-      <w:r>
-        <w:t xml:space="preserve"> on </w:t>
-      </w:r>
-      <w:proofErr w:type="spellStart"/>
-      <w:r>
-        <w:t>weighted_example</w:t>
-      </w:r>
-      <w:proofErr w:type="spellEnd"/>
-      <w:r>
-        <w:t>, need edge weights only; there’s text commentary</w:t>
+        <w:t>un insertion_sort on sorting_test (in Example_Graphs), need node weights only</w:t>
       </w:r>
     </w:p>
     <w:p>
@@ -294,34 +202,10 @@
         </w:numPr>
       </w:pPr>
       <w:r>
-        <w:t>R</w:t>
-      </w:r>
-      <w:r>
-        <w:t xml:space="preserve">un </w:t>
-      </w:r>
-      <w:proofErr w:type="spellStart"/>
-      <w:r>
-        <w:t>insertion_sort</w:t>
-      </w:r>
-      <w:proofErr w:type="spellEnd"/>
-      <w:r>
-        <w:t xml:space="preserve"> on </w:t>
-      </w:r>
-      <w:proofErr w:type="spellStart"/>
-      <w:r>
-        <w:t>sorting_test</w:t>
-      </w:r>
-      <w:proofErr w:type="spellEnd"/>
-      <w:r>
-        <w:t xml:space="preserve"> (in </w:t>
-      </w:r>
-      <w:proofErr w:type="spellStart"/>
-      <w:r>
-        <w:t>Example_Graphs</w:t>
-      </w:r>
-      <w:proofErr w:type="spellEnd"/>
-      <w:r>
-        <w:t>), need node weights only</w:t>
+        <w:t xml:space="preserve">Run </w:t>
+      </w:r>
+      <w:r>
+        <w:t>binary_tree on an empty graph, no weights or labels, try exporting an intermediate state; also try moving nodes around</w:t>
       </w:r>
     </w:p>
     <w:p>
@@ -333,15 +217,10 @@
         </w:numPr>
       </w:pPr>
       <w:r>
-        <w:t xml:space="preserve">Run </w:t>
-      </w:r>
-      <w:proofErr w:type="spellStart"/>
-      <w:r>
-        <w:t>binary_tree</w:t>
-      </w:r>
-      <w:proofErr w:type="spellEnd"/>
-      <w:r>
-        <w:t xml:space="preserve"> on an empty graph, no weights or labels, try exporting an intermediate state; also try moving nodes around</w:t>
+        <w:t>L</w:t>
+      </w:r>
+      <w:r>
+        <w:t>oad 1_test (in Crossing_Graphs) and make sure it draws properly (responds to changes in window size)</w:t>
       </w:r>
     </w:p>
     <w:p>
@@ -353,20 +232,19 @@
         </w:numPr>
       </w:pPr>
       <w:r>
-        <w:t>L</w:t>
-      </w:r>
-      <w:r>
-        <w:t xml:space="preserve">oad 1_test (in </w:t>
-      </w:r>
-      <w:proofErr w:type="spellStart"/>
-      <w:r>
-        <w:t>Crossing_Graphs</w:t>
-      </w:r>
-      <w:proofErr w:type="spellEnd"/>
-      <w:r>
-        <w:t>) and make sure it draws properly (responds to changes in window size)</w:t>
-      </w:r>
-    </w:p>
+        <w:t>Write and execute some algorithms that make full use of macros, functions, etc. To be spelled out more explicitly later.</w:t>
+      </w:r>
+    </w:p>
+    <w:p/>
+    <w:p>
+      <w:pPr>
+        <w:pStyle w:val="Heading3"/>
+      </w:pPr>
+      <w:r>
+        <w:t>Crossing Algorithms (Skip for now)</w:t>
+      </w:r>
+    </w:p>
+    <w:p/>
     <w:p>
       <w:pPr>
         <w:pStyle w:val="ListParagraph"/>
@@ -376,16 +254,21 @@
         </w:numPr>
       </w:pPr>
       <w:r>
-        <w:t>Write and execute some algorithms that make full use of macros, functions, etc. To be spelled out more explicitly later.</w:t>
+        <w:t>run both barycenter and mce (in Crossing-Algorithms) on 1_test (in Crossing Graphs), need node weights for barycenter</w:t>
       </w:r>
     </w:p>
     <w:p/>
     <w:p>
       <w:pPr>
-        <w:pStyle w:val="Heading3"/>
-      </w:pPr>
-      <w:r>
-        <w:t>Crossing Algorithms (Skip for now)</w:t>
+        <w:pStyle w:val="ListParagraph"/>
+        <w:numPr>
+          <w:ilvl w:val="0"/>
+          <w:numId w:val="2"/>
+        </w:numPr>
+      </w:pPr>
+      <w:r>
+        <w:lastRenderedPageBreak/>
+        <w:t>ditto for r_100_110_10_0_0p7 (in Crossing_Graphs)</w:t>
       </w:r>
     </w:p>
     <w:p/>
@@ -397,66 +280,8 @@
           <w:numId w:val="2"/>
         </w:numPr>
       </w:pPr>
-      <w:proofErr w:type="gramStart"/>
-      <w:r>
-        <w:t>run</w:t>
-      </w:r>
-      <w:proofErr w:type="gramEnd"/>
-      <w:r>
-        <w:t xml:space="preserve"> both barycenter and </w:t>
-      </w:r>
-      <w:proofErr w:type="spellStart"/>
-      <w:r>
-        <w:t>mce</w:t>
-      </w:r>
-      <w:proofErr w:type="spellEnd"/>
-      <w:r>
-        <w:t xml:space="preserve"> (in Crossing-Algorithms) on 1_test (in Crossing Graphs), need node weights for barycenter</w:t>
-      </w:r>
-    </w:p>
-    <w:p/>
-    <w:p>
-      <w:pPr>
-        <w:pStyle w:val="ListParagraph"/>
-        <w:numPr>
-          <w:ilvl w:val="0"/>
-          <w:numId w:val="2"/>
-        </w:numPr>
-      </w:pPr>
-      <w:proofErr w:type="gramStart"/>
-      <w:r>
-        <w:t>ditto</w:t>
-      </w:r>
-      <w:proofErr w:type="gramEnd"/>
-      <w:r>
-        <w:t xml:space="preserve"> for r_100_110_10_0_0p7 (in </w:t>
-      </w:r>
-      <w:proofErr w:type="spellStart"/>
-      <w:r>
-        <w:t>Crossing_Graphs</w:t>
-      </w:r>
-      <w:proofErr w:type="spellEnd"/>
-      <w:r>
-        <w:t>)</w:t>
-      </w:r>
-    </w:p>
-    <w:p/>
-    <w:p>
-      <w:pPr>
-        <w:pStyle w:val="ListParagraph"/>
-        <w:numPr>
-          <w:ilvl w:val="0"/>
-          <w:numId w:val="2"/>
-        </w:numPr>
-      </w:pPr>
-      <w:proofErr w:type="gramStart"/>
-      <w:r>
-        <w:lastRenderedPageBreak/>
-        <w:t>run</w:t>
-      </w:r>
-      <w:proofErr w:type="gramEnd"/>
-      <w:r>
-        <w:t xml:space="preserve"> sifting on 1_test</w:t>
+      <w:r>
+        <w:t>run sifting on 1_test</w:t>
       </w:r>
     </w:p>
     <w:p/>

</xml_diff>

<commit_message>
Did the tests in testingGalant.docx and fixed easy fixes when encountered, updated bug list; this version is not ready for prime time; need to perform tests on 3.3 to see if it's better
</commit_message>
<xml_diff>
--- a/testingGalant.docx
+++ b/testingGalant.docx
@@ -31,10 +31,106 @@
         <w:t>C</w:t>
       </w:r>
       <w:r>
-        <w:t>reate a new graph with two nodes and one edge; give both nodes and the edge a color, weight, and label; add another node and edg</w:t>
-      </w:r>
-      <w:r>
-        <w:t>e using ^n and ^e, respectively; test a variety of keyboard shortcuts such as ones to delete nodes and edges</w:t>
+        <w:t>reate a new graph with two nodes and one edge; give both nodes and the edge a color, weight, and label; add another node and edge using ^n and ^e, respectively; test a variety of keyboard shortcuts such as ones to delete nodes and edges</w:t>
+      </w:r>
+      <w:r>
+        <w:t>. The relevant ones are:</w:t>
+      </w:r>
+    </w:p>
+    <w:p>
+      <w:pPr>
+        <w:pStyle w:val="ListParagraph"/>
+        <w:numPr>
+          <w:ilvl w:val="1"/>
+          <w:numId w:val="2"/>
+        </w:numPr>
+      </w:pPr>
+      <w:r>
+        <w:t>^L, ^l – toggle edge/node label visibility</w:t>
+      </w:r>
+    </w:p>
+    <w:p>
+      <w:pPr>
+        <w:pStyle w:val="ListParagraph"/>
+        <w:numPr>
+          <w:ilvl w:val="1"/>
+          <w:numId w:val="2"/>
+        </w:numPr>
+      </w:pPr>
+      <w:r>
+        <w:t>^</w:t>
+      </w:r>
+      <w:proofErr w:type="spellStart"/>
+      <w:r>
+        <w:t>W</w:t>
+      </w:r>
+      <w:proofErr w:type="gramStart"/>
+      <w:r>
+        <w:t>,^</w:t>
+      </w:r>
+      <w:proofErr w:type="gramEnd"/>
+      <w:r>
+        <w:t>w</w:t>
+      </w:r>
+      <w:proofErr w:type="spellEnd"/>
+      <w:r>
+        <w:t xml:space="preserve"> </w:t>
+      </w:r>
+      <w:r>
+        <w:t xml:space="preserve">– toggle edge/node </w:t>
+      </w:r>
+      <w:r>
+        <w:t>weight</w:t>
+      </w:r>
+      <w:r>
+        <w:t xml:space="preserve"> visibility</w:t>
+      </w:r>
+    </w:p>
+    <w:p>
+      <w:pPr>
+        <w:pStyle w:val="ListParagraph"/>
+        <w:numPr>
+          <w:ilvl w:val="1"/>
+          <w:numId w:val="2"/>
+        </w:numPr>
+      </w:pPr>
+      <w:proofErr w:type="spellStart"/>
+      <w:r>
+        <w:t>DEL+e</w:t>
+      </w:r>
+      <w:proofErr w:type="spellEnd"/>
+      <w:r>
+        <w:t xml:space="preserve">. </w:t>
+      </w:r>
+      <w:proofErr w:type="spellStart"/>
+      <w:r>
+        <w:t>DEL+n</w:t>
+      </w:r>
+      <w:proofErr w:type="spellEnd"/>
+      <w:r>
+        <w:t xml:space="preserve"> – delete edge/node (must hold down DEL while pressing e or n)</w:t>
+      </w:r>
+    </w:p>
+    <w:p>
+      <w:pPr>
+        <w:pStyle w:val="ListParagraph"/>
+        <w:numPr>
+          <w:ilvl w:val="1"/>
+          <w:numId w:val="2"/>
+        </w:numPr>
+      </w:pPr>
+      <w:r>
+        <w:t>^</w:t>
+      </w:r>
+      <w:proofErr w:type="spellStart"/>
+      <w:proofErr w:type="gramStart"/>
+      <w:r>
+        <w:t>i</w:t>
+      </w:r>
+      <w:proofErr w:type="spellEnd"/>
+      <w:proofErr w:type="gramEnd"/>
+      <w:r>
+        <w:t xml:space="preserve"> – smart reposition</w:t>
       </w:r>
     </w:p>
     <w:p>
@@ -59,6 +155,9 @@
       <w:r>
         <w:t>) and move some nodes around</w:t>
       </w:r>
+      <w:r>
+        <w:t xml:space="preserve"> – can skip this if did node movement in step 0.</w:t>
+      </w:r>
     </w:p>
     <w:p>
       <w:pPr>
@@ -98,6 +197,9 @@
       <w:r>
         <w:t>); in the middle of running the algorithm, change visibilities of weights and labels and move a few nodes around; these changes should persist during backward and forward motion as well as after the algorithm is done.</w:t>
       </w:r>
+      <w:r>
+        <w:t xml:space="preserve"> Run the algorithm multiple times.</w:t>
+      </w:r>
     </w:p>
     <w:p>
       <w:pPr>
@@ -137,178 +239,180 @@
       <w:r>
         <w:t>), need node and edge labels, no weights, graph must be directed</w:t>
       </w:r>
-    </w:p>
-    <w:p>
-      <w:pPr>
-        <w:pStyle w:val="ListParagraph"/>
-        <w:numPr>
-          <w:ilvl w:val="0"/>
-          <w:numId w:val="2"/>
-        </w:numPr>
-      </w:pPr>
-      <w:r>
-        <w:t>R</w:t>
-      </w:r>
-      <w:r>
-        <w:t xml:space="preserve">un </w:t>
-      </w:r>
-      <w:proofErr w:type="spellStart"/>
-      <w:r>
-        <w:t>dijkstra</w:t>
-      </w:r>
-      <w:proofErr w:type="spellEnd"/>
-      <w:r>
-        <w:t xml:space="preserve"> on </w:t>
-      </w:r>
-      <w:proofErr w:type="spellStart"/>
-      <w:r>
-        <w:t>weighted_example</w:t>
-      </w:r>
-      <w:proofErr w:type="spellEnd"/>
-      <w:r>
-        <w:t xml:space="preserve"> (in </w:t>
-      </w:r>
-      <w:proofErr w:type="spellStart"/>
-      <w:r>
-        <w:t>Example_Graphs</w:t>
-      </w:r>
-      <w:proofErr w:type="spellEnd"/>
-      <w:r>
-        <w:t>), with graph both undirected and directed; in undirected case, node 3 is distance 2 from the start via path 0-2-3; in the directed case it’s distance 3 via the edge 0-&gt;3; need weights on both edges and nodes</w:t>
-      </w:r>
-    </w:p>
-    <w:p>
-      <w:pPr>
-        <w:pStyle w:val="ListParagraph"/>
-        <w:numPr>
-          <w:ilvl w:val="0"/>
-          <w:numId w:val="2"/>
-        </w:numPr>
-      </w:pPr>
-      <w:r>
-        <w:t>R</w:t>
-      </w:r>
-      <w:r>
-        <w:t xml:space="preserve">un </w:t>
-      </w:r>
-      <w:proofErr w:type="spellStart"/>
-      <w:r>
-        <w:t>kruskal</w:t>
-      </w:r>
-      <w:proofErr w:type="spellEnd"/>
-      <w:r>
-        <w:t xml:space="preserve"> on </w:t>
-      </w:r>
-      <w:proofErr w:type="spellStart"/>
-      <w:r>
-        <w:t>weighted_example</w:t>
-      </w:r>
-      <w:proofErr w:type="spellEnd"/>
-      <w:r>
-        <w:t>, need edge weights only; there’s text commentary</w:t>
-      </w:r>
-    </w:p>
-    <w:p>
-      <w:pPr>
-        <w:pStyle w:val="ListParagraph"/>
-        <w:numPr>
-          <w:ilvl w:val="0"/>
-          <w:numId w:val="2"/>
-        </w:numPr>
-      </w:pPr>
-      <w:r>
-        <w:t>R</w:t>
-      </w:r>
-      <w:r>
-        <w:t xml:space="preserve">un </w:t>
-      </w:r>
-      <w:proofErr w:type="spellStart"/>
-      <w:r>
-        <w:t>insertion_sort</w:t>
-      </w:r>
-      <w:proofErr w:type="spellEnd"/>
-      <w:r>
-        <w:t xml:space="preserve"> on </w:t>
-      </w:r>
-      <w:proofErr w:type="spellStart"/>
-      <w:r>
-        <w:t>sorting_test</w:t>
-      </w:r>
-      <w:proofErr w:type="spellEnd"/>
-      <w:r>
-        <w:t xml:space="preserve"> (in </w:t>
-      </w:r>
-      <w:proofErr w:type="spellStart"/>
-      <w:r>
-        <w:t>Example_Graphs</w:t>
-      </w:r>
-      <w:proofErr w:type="spellEnd"/>
-      <w:r>
-        <w:t>), need node weights only</w:t>
-      </w:r>
-    </w:p>
-    <w:p>
-      <w:pPr>
-        <w:pStyle w:val="ListParagraph"/>
-        <w:numPr>
-          <w:ilvl w:val="0"/>
-          <w:numId w:val="2"/>
-        </w:numPr>
-      </w:pPr>
-      <w:r>
-        <w:t xml:space="preserve">Run </w:t>
-      </w:r>
-      <w:proofErr w:type="spellStart"/>
-      <w:r>
-        <w:t>binary_tree</w:t>
-      </w:r>
-      <w:proofErr w:type="spellEnd"/>
-      <w:r>
-        <w:t xml:space="preserve"> on an empty graph, no weights or labels, try exporting an intermediate state</w:t>
-      </w:r>
-      <w:r>
-        <w:t>; also try moving nodes around</w:t>
-      </w:r>
-    </w:p>
-    <w:p>
-      <w:pPr>
-        <w:pStyle w:val="ListParagraph"/>
-        <w:numPr>
-          <w:ilvl w:val="0"/>
-          <w:numId w:val="2"/>
-        </w:numPr>
-      </w:pPr>
-      <w:r>
-        <w:t>L</w:t>
-      </w:r>
-      <w:r>
-        <w:t xml:space="preserve">oad 1_test (in </w:t>
-      </w:r>
-      <w:proofErr w:type="spellStart"/>
-      <w:r>
-        <w:t>Crossing_Graphs</w:t>
-      </w:r>
-      <w:proofErr w:type="spellEnd"/>
-      <w:r>
-        <w:t>) and make sure it draws properly (responds to changes in window size)</w:t>
-      </w:r>
-    </w:p>
-    <w:p>
-      <w:pPr>
-        <w:pStyle w:val="ListParagraph"/>
-        <w:numPr>
-          <w:ilvl w:val="0"/>
-          <w:numId w:val="2"/>
-        </w:numPr>
-      </w:pPr>
-      <w:r>
-        <w:t>Write and execute some algorithms that make full use of macros, functions, etc. To be spelled out more explicitly later.</w:t>
-      </w:r>
-    </w:p>
-    <w:p>
+      <w:r>
+        <w:t xml:space="preserve">. </w:t>
+      </w:r>
+      <w:r>
+        <w:t>Run the algorithm multiple times.</w:t>
+      </w:r>
       <w:bookmarkStart w:id="0" w:name="_GoBack"/>
       <w:bookmarkEnd w:id="0"/>
     </w:p>
+    <w:p>
+      <w:pPr>
+        <w:pStyle w:val="ListParagraph"/>
+        <w:numPr>
+          <w:ilvl w:val="0"/>
+          <w:numId w:val="2"/>
+        </w:numPr>
+      </w:pPr>
+      <w:r>
+        <w:t>R</w:t>
+      </w:r>
+      <w:r>
+        <w:t xml:space="preserve">un </w:t>
+      </w:r>
+      <w:proofErr w:type="spellStart"/>
+      <w:r>
+        <w:t>dijkstra</w:t>
+      </w:r>
+      <w:proofErr w:type="spellEnd"/>
+      <w:r>
+        <w:t xml:space="preserve"> on </w:t>
+      </w:r>
+      <w:proofErr w:type="spellStart"/>
+      <w:r>
+        <w:t>weighted_example</w:t>
+      </w:r>
+      <w:proofErr w:type="spellEnd"/>
+      <w:r>
+        <w:t xml:space="preserve"> (in </w:t>
+      </w:r>
+      <w:proofErr w:type="spellStart"/>
+      <w:r>
+        <w:t>Example_Graphs</w:t>
+      </w:r>
+      <w:proofErr w:type="spellEnd"/>
+      <w:r>
+        <w:t>), with graph both undirected and directed; in undirected case, node 3 is distance 2 from the start via path 0-2-3; in the directed case it’s distance 3 via the edge 0-&gt;3; need weights on both edges and nodes</w:t>
+      </w:r>
+    </w:p>
+    <w:p>
+      <w:pPr>
+        <w:pStyle w:val="ListParagraph"/>
+        <w:numPr>
+          <w:ilvl w:val="0"/>
+          <w:numId w:val="2"/>
+        </w:numPr>
+      </w:pPr>
+      <w:r>
+        <w:t>R</w:t>
+      </w:r>
+      <w:r>
+        <w:t xml:space="preserve">un </w:t>
+      </w:r>
+      <w:proofErr w:type="spellStart"/>
+      <w:r>
+        <w:t>kruskal</w:t>
+      </w:r>
+      <w:proofErr w:type="spellEnd"/>
+      <w:r>
+        <w:t xml:space="preserve"> on </w:t>
+      </w:r>
+      <w:proofErr w:type="spellStart"/>
+      <w:r>
+        <w:t>weighted_example</w:t>
+      </w:r>
+      <w:proofErr w:type="spellEnd"/>
+      <w:r>
+        <w:t>, need edge weights only; there’s text commentary</w:t>
+      </w:r>
+    </w:p>
+    <w:p>
+      <w:pPr>
+        <w:pStyle w:val="ListParagraph"/>
+        <w:numPr>
+          <w:ilvl w:val="0"/>
+          <w:numId w:val="2"/>
+        </w:numPr>
+      </w:pPr>
+      <w:r>
+        <w:t>R</w:t>
+      </w:r>
+      <w:r>
+        <w:t xml:space="preserve">un </w:t>
+      </w:r>
+      <w:proofErr w:type="spellStart"/>
+      <w:r>
+        <w:t>insertion_sort</w:t>
+      </w:r>
+      <w:proofErr w:type="spellEnd"/>
+      <w:r>
+        <w:t xml:space="preserve"> on </w:t>
+      </w:r>
+      <w:proofErr w:type="spellStart"/>
+      <w:r>
+        <w:t>sorting_test</w:t>
+      </w:r>
+      <w:proofErr w:type="spellEnd"/>
+      <w:r>
+        <w:t xml:space="preserve"> (in </w:t>
+      </w:r>
+      <w:proofErr w:type="spellStart"/>
+      <w:r>
+        <w:t>Example_Graphs</w:t>
+      </w:r>
+      <w:proofErr w:type="spellEnd"/>
+      <w:r>
+        <w:t>), need node weights only</w:t>
+      </w:r>
+    </w:p>
+    <w:p>
+      <w:pPr>
+        <w:pStyle w:val="ListParagraph"/>
+        <w:numPr>
+          <w:ilvl w:val="0"/>
+          <w:numId w:val="2"/>
+        </w:numPr>
+      </w:pPr>
+      <w:r>
+        <w:t xml:space="preserve">Run </w:t>
+      </w:r>
+      <w:proofErr w:type="spellStart"/>
+      <w:r>
+        <w:t>binary_tree</w:t>
+      </w:r>
+      <w:proofErr w:type="spellEnd"/>
+      <w:r>
+        <w:t xml:space="preserve"> on an empty graph, no weights or labels, try exporting an intermediate state; also try moving nodes around</w:t>
+      </w:r>
+    </w:p>
+    <w:p>
+      <w:pPr>
+        <w:pStyle w:val="ListParagraph"/>
+        <w:numPr>
+          <w:ilvl w:val="0"/>
+          <w:numId w:val="2"/>
+        </w:numPr>
+      </w:pPr>
+      <w:r>
+        <w:t>L</w:t>
+      </w:r>
+      <w:r>
+        <w:t xml:space="preserve">oad 1_test (in </w:t>
+      </w:r>
+      <w:proofErr w:type="spellStart"/>
+      <w:r>
+        <w:t>Crossing_Graphs</w:t>
+      </w:r>
+      <w:proofErr w:type="spellEnd"/>
+      <w:r>
+        <w:t>) and make sure it draws properly (responds to changes in window size)</w:t>
+      </w:r>
+    </w:p>
+    <w:p>
+      <w:pPr>
+        <w:pStyle w:val="ListParagraph"/>
+        <w:numPr>
+          <w:ilvl w:val="0"/>
+          <w:numId w:val="2"/>
+        </w:numPr>
+      </w:pPr>
+      <w:r>
+        <w:t>Write and execute some algorithms that make full use of macros, functions, etc. To be spelled out more explicitly later.</w:t>
+      </w:r>
+    </w:p>
+    <w:p/>
     <w:p>
       <w:pPr>
         <w:pStyle w:val="Heading3"/>
@@ -488,7 +592,7 @@
   <w:abstractNum w:abstractNumId="1">
     <w:nsid w:val="70BD4BAC"/>
     <w:multiLevelType w:val="hybridMultilevel"/>
-    <w:tmpl w:val="BEE61C18"/>
+    <w:tmpl w:val="8618F104"/>
     <w:lvl w:ilvl="0" w:tplc="0409000F">
       <w:numFmt w:val="decimal"/>
       <w:lvlText w:val="%1."/>
@@ -500,14 +604,17 @@
         <w:rFonts w:hint="default"/>
       </w:rPr>
     </w:lvl>
-    <w:lvl w:ilvl="1" w:tplc="04090019" w:tentative="1">
-      <w:start w:val="1"/>
-      <w:numFmt w:val="lowerLetter"/>
-      <w:lvlText w:val="%2."/>
+    <w:lvl w:ilvl="1" w:tplc="04090001">
+      <w:start w:val="1"/>
+      <w:numFmt w:val="bullet"/>
+      <w:lvlText w:val=""/>
       <w:lvlJc w:val="left"/>
       <w:pPr>
         <w:ind w:left="1440" w:hanging="360"/>
       </w:pPr>
+      <w:rPr>
+        <w:rFonts w:ascii="Symbol" w:hAnsi="Symbol" w:hint="default"/>
+      </w:rPr>
     </w:lvl>
     <w:lvl w:ilvl="2" w:tplc="0409001B" w:tentative="1">
       <w:start w:val="1"/>

</xml_diff>

<commit_message>
Working on major improvements to thread synchronization along the lines tested in galantThreading.
</commit_message>
<xml_diff>
--- a/testingGalant.docx
+++ b/testingGalant.docx
@@ -74,16 +74,7 @@
       </w:r>
       <w:proofErr w:type="spellEnd"/>
       <w:r>
-        <w:t xml:space="preserve"> </w:t>
-      </w:r>
-      <w:r>
-        <w:t xml:space="preserve">– toggle edge/node </w:t>
-      </w:r>
-      <w:r>
-        <w:t>weight</w:t>
-      </w:r>
-      <w:r>
-        <w:t xml:space="preserve"> visibility</w:t>
+        <w:t xml:space="preserve"> – toggle edge/node weight visibility</w:t>
       </w:r>
     </w:p>
     <w:p>
@@ -240,122 +231,132 @@
         <w:t>), need node and edge labels, no weights, graph must be directed</w:t>
       </w:r>
       <w:r>
-        <w:t xml:space="preserve">. </w:t>
-      </w:r>
-      <w:r>
-        <w:t>Run the algorithm multiple times.</w:t>
+        <w:t>. Run the algorithm multiple times.</w:t>
+      </w:r>
+    </w:p>
+    <w:p>
+      <w:pPr>
+        <w:pStyle w:val="ListParagraph"/>
+        <w:numPr>
+          <w:ilvl w:val="0"/>
+          <w:numId w:val="2"/>
+        </w:numPr>
+      </w:pPr>
+      <w:r>
+        <w:t>R</w:t>
+      </w:r>
+      <w:r>
+        <w:t xml:space="preserve">un </w:t>
+      </w:r>
+      <w:proofErr w:type="spellStart"/>
+      <w:r>
+        <w:t>dijkstra</w:t>
+      </w:r>
+      <w:proofErr w:type="spellEnd"/>
+      <w:r>
+        <w:t xml:space="preserve"> on </w:t>
+      </w:r>
+      <w:proofErr w:type="spellStart"/>
+      <w:r>
+        <w:t>weighted_example</w:t>
+      </w:r>
+      <w:proofErr w:type="spellEnd"/>
+      <w:r>
+        <w:t xml:space="preserve"> (in </w:t>
+      </w:r>
+      <w:proofErr w:type="spellStart"/>
+      <w:r>
+        <w:t>Example_Graphs</w:t>
+      </w:r>
+      <w:proofErr w:type="spellEnd"/>
+      <w:r>
+        <w:t>), with graph both undirected and directed; in undirected case, node 3 is distance 2 from the start via path 0-2-3; in the directed case it’s distance 3 via the edge 0-&gt;3; need weights on both edges and nodes</w:t>
+      </w:r>
+    </w:p>
+    <w:p>
+      <w:pPr>
+        <w:pStyle w:val="ListParagraph"/>
+        <w:numPr>
+          <w:ilvl w:val="0"/>
+          <w:numId w:val="2"/>
+        </w:numPr>
+      </w:pPr>
+      <w:r>
+        <w:t>R</w:t>
+      </w:r>
+      <w:r>
+        <w:t xml:space="preserve">un </w:t>
+      </w:r>
+      <w:proofErr w:type="spellStart"/>
+      <w:r>
+        <w:t>kruskal</w:t>
+      </w:r>
+      <w:proofErr w:type="spellEnd"/>
+      <w:r>
+        <w:t xml:space="preserve"> on </w:t>
+      </w:r>
+      <w:proofErr w:type="spellStart"/>
+      <w:r>
+        <w:t>weighted_example</w:t>
+      </w:r>
+      <w:proofErr w:type="spellEnd"/>
+      <w:r>
+        <w:t>, need edge weights only; there’s text commentary</w:t>
+      </w:r>
+    </w:p>
+    <w:p>
+      <w:pPr>
+        <w:pStyle w:val="ListParagraph"/>
+        <w:numPr>
+          <w:ilvl w:val="0"/>
+          <w:numId w:val="2"/>
+        </w:numPr>
+      </w:pPr>
+      <w:proofErr w:type="gramStart"/>
+      <w:r>
+        <w:t>R</w:t>
+      </w:r>
+      <w:r>
+        <w:t xml:space="preserve">un </w:t>
+      </w:r>
+      <w:proofErr w:type="spellStart"/>
+      <w:r>
+        <w:t>insertion_sort</w:t>
+      </w:r>
+      <w:proofErr w:type="spellEnd"/>
+      <w:r>
+        <w:t xml:space="preserve"> on </w:t>
+      </w:r>
+      <w:proofErr w:type="spellStart"/>
+      <w:r>
+        <w:t>large_</w:t>
+      </w:r>
+      <w:r>
+        <w:t>sorting_test</w:t>
+      </w:r>
+      <w:proofErr w:type="spellEnd"/>
+      <w:proofErr w:type="gramEnd"/>
+      <w:r>
+        <w:t xml:space="preserve"> (in </w:t>
+      </w:r>
+      <w:proofErr w:type="spellStart"/>
+      <w:r>
+        <w:t>Example_Graphs</w:t>
+      </w:r>
+      <w:proofErr w:type="spellEnd"/>
+      <w:r>
+        <w:t xml:space="preserve">), </w:t>
+      </w:r>
+      <w:proofErr w:type="gramStart"/>
+      <w:r>
+        <w:t>need node weights only</w:t>
+      </w:r>
+      <w:proofErr w:type="gramEnd"/>
+      <w:r>
+        <w:t>. Any attempt to move a node should get no reaction.</w:t>
       </w:r>
       <w:bookmarkStart w:id="0" w:name="_GoBack"/>
       <w:bookmarkEnd w:id="0"/>
-    </w:p>
-    <w:p>
-      <w:pPr>
-        <w:pStyle w:val="ListParagraph"/>
-        <w:numPr>
-          <w:ilvl w:val="0"/>
-          <w:numId w:val="2"/>
-        </w:numPr>
-      </w:pPr>
-      <w:r>
-        <w:t>R</w:t>
-      </w:r>
-      <w:r>
-        <w:t xml:space="preserve">un </w:t>
-      </w:r>
-      <w:proofErr w:type="spellStart"/>
-      <w:r>
-        <w:t>dijkstra</w:t>
-      </w:r>
-      <w:proofErr w:type="spellEnd"/>
-      <w:r>
-        <w:t xml:space="preserve"> on </w:t>
-      </w:r>
-      <w:proofErr w:type="spellStart"/>
-      <w:r>
-        <w:t>weighted_example</w:t>
-      </w:r>
-      <w:proofErr w:type="spellEnd"/>
-      <w:r>
-        <w:t xml:space="preserve"> (in </w:t>
-      </w:r>
-      <w:proofErr w:type="spellStart"/>
-      <w:r>
-        <w:t>Example_Graphs</w:t>
-      </w:r>
-      <w:proofErr w:type="spellEnd"/>
-      <w:r>
-        <w:t>), with graph both undirected and directed; in undirected case, node 3 is distance 2 from the start via path 0-2-3; in the directed case it’s distance 3 via the edge 0-&gt;3; need weights on both edges and nodes</w:t>
-      </w:r>
-    </w:p>
-    <w:p>
-      <w:pPr>
-        <w:pStyle w:val="ListParagraph"/>
-        <w:numPr>
-          <w:ilvl w:val="0"/>
-          <w:numId w:val="2"/>
-        </w:numPr>
-      </w:pPr>
-      <w:r>
-        <w:t>R</w:t>
-      </w:r>
-      <w:r>
-        <w:t xml:space="preserve">un </w:t>
-      </w:r>
-      <w:proofErr w:type="spellStart"/>
-      <w:r>
-        <w:t>kruskal</w:t>
-      </w:r>
-      <w:proofErr w:type="spellEnd"/>
-      <w:r>
-        <w:t xml:space="preserve"> on </w:t>
-      </w:r>
-      <w:proofErr w:type="spellStart"/>
-      <w:r>
-        <w:t>weighted_example</w:t>
-      </w:r>
-      <w:proofErr w:type="spellEnd"/>
-      <w:r>
-        <w:t>, need edge weights only; there’s text commentary</w:t>
-      </w:r>
-    </w:p>
-    <w:p>
-      <w:pPr>
-        <w:pStyle w:val="ListParagraph"/>
-        <w:numPr>
-          <w:ilvl w:val="0"/>
-          <w:numId w:val="2"/>
-        </w:numPr>
-      </w:pPr>
-      <w:r>
-        <w:t>R</w:t>
-      </w:r>
-      <w:r>
-        <w:t xml:space="preserve">un </w:t>
-      </w:r>
-      <w:proofErr w:type="spellStart"/>
-      <w:r>
-        <w:t>insertion_sort</w:t>
-      </w:r>
-      <w:proofErr w:type="spellEnd"/>
-      <w:r>
-        <w:t xml:space="preserve"> on </w:t>
-      </w:r>
-      <w:proofErr w:type="spellStart"/>
-      <w:r>
-        <w:t>sorting_test</w:t>
-      </w:r>
-      <w:proofErr w:type="spellEnd"/>
-      <w:r>
-        <w:t xml:space="preserve"> (in </w:t>
-      </w:r>
-      <w:proofErr w:type="spellStart"/>
-      <w:r>
-        <w:t>Example_Graphs</w:t>
-      </w:r>
-      <w:proofErr w:type="spellEnd"/>
-      <w:r>
-        <w:t>), need node weights only</w:t>
-      </w:r>
     </w:p>
     <w:p>
       <w:pPr>

</xml_diff>

<commit_message>
Fixed GraphLayout so that connected components are handled properly; began work on ability to undo repositioning (position will be saved and restored in Graph.java)
</commit_message>
<xml_diff>
--- a/testingGalant.docx
+++ b/testingGalant.docx
@@ -355,8 +355,6 @@
       <w:r>
         <w:t>. Any attempt to move a node should get no reaction.</w:t>
       </w:r>
-      <w:bookmarkStart w:id="0" w:name="_GoBack"/>
-      <w:bookmarkEnd w:id="0"/>
     </w:p>
     <w:p>
       <w:pPr>
@@ -448,7 +446,6 @@
         <w:t xml:space="preserve"> (in Crossing-Algorithms) on 1_test (in Crossing Graphs), need node weights for barycenter</w:t>
       </w:r>
     </w:p>
-    <w:p/>
     <w:p>
       <w:pPr>
         <w:pStyle w:val="ListParagraph"/>
@@ -474,7 +471,6 @@
         <w:t>)</w:t>
       </w:r>
     </w:p>
-    <w:p/>
     <w:p>
       <w:pPr>
         <w:pStyle w:val="ListParagraph"/>
@@ -483,6 +479,8 @@
           <w:numId w:val="2"/>
         </w:numPr>
       </w:pPr>
+      <w:bookmarkStart w:id="0" w:name="_GoBack"/>
+      <w:bookmarkEnd w:id="0"/>
       <w:proofErr w:type="gramStart"/>
       <w:r>
         <w:t>run</w:t>
@@ -968,6 +966,34 @@
       <w:szCs w:val="24"/>
     </w:rPr>
   </w:style>
+  <w:style w:type="paragraph" w:styleId="DocumentMap">
+    <w:name w:val="Document Map"/>
+    <w:basedOn w:val="Normal"/>
+    <w:link w:val="DocumentMapChar"/>
+    <w:uiPriority w:val="99"/>
+    <w:semiHidden/>
+    <w:unhideWhenUsed/>
+    <w:rsid w:val="00C648AA"/>
+    <w:pPr>
+      <w:spacing w:after="0"/>
+    </w:pPr>
+    <w:rPr>
+      <w:rFonts w:ascii="Lucida Grande" w:hAnsi="Lucida Grande"/>
+    </w:rPr>
+  </w:style>
+  <w:style w:type="character" w:customStyle="1" w:styleId="DocumentMapChar">
+    <w:name w:val="Document Map Char"/>
+    <w:basedOn w:val="DefaultParagraphFont"/>
+    <w:link w:val="DocumentMap"/>
+    <w:uiPriority w:val="99"/>
+    <w:semiHidden/>
+    <w:rsid w:val="00C648AA"/>
+    <w:rPr>
+      <w:rFonts w:ascii="Lucida Grande" w:hAnsi="Lucida Grande"/>
+      <w:sz w:val="24"/>
+      <w:szCs w:val="24"/>
+    </w:rPr>
+  </w:style>
 </w:styles>
 </file>
 
@@ -1245,6 +1271,34 @@
       <w:b/>
       <w:bCs/>
       <w:color w:val="4F81BD" w:themeColor="accent1"/>
+      <w:sz w:val="24"/>
+      <w:szCs w:val="24"/>
+    </w:rPr>
+  </w:style>
+  <w:style w:type="paragraph" w:styleId="DocumentMap">
+    <w:name w:val="Document Map"/>
+    <w:basedOn w:val="Normal"/>
+    <w:link w:val="DocumentMapChar"/>
+    <w:uiPriority w:val="99"/>
+    <w:semiHidden/>
+    <w:unhideWhenUsed/>
+    <w:rsid w:val="00C648AA"/>
+    <w:pPr>
+      <w:spacing w:after="0"/>
+    </w:pPr>
+    <w:rPr>
+      <w:rFonts w:ascii="Lucida Grande" w:hAnsi="Lucida Grande"/>
+    </w:rPr>
+  </w:style>
+  <w:style w:type="character" w:customStyle="1" w:styleId="DocumentMapChar">
+    <w:name w:val="Document Map Char"/>
+    <w:basedOn w:val="DefaultParagraphFont"/>
+    <w:link w:val="DocumentMap"/>
+    <w:uiPriority w:val="99"/>
+    <w:semiHidden/>
+    <w:rsid w:val="00C648AA"/>
+    <w:rPr>
+      <w:rFonts w:ascii="Lucida Grande" w:hAnsi="Lucida Grande"/>
       <w:sz w:val="24"/>
       <w:szCs w:val="24"/>
     </w:rPr>

</xml_diff>

<commit_message>
Algorithms for layered graphs actually work! Moved them and the graphs to a separate directory.
</commit_message>
<xml_diff>
--- a/testingGalant.docx
+++ b/testingGalant.docx
@@ -50,7 +50,20 @@
         </w:numPr>
       </w:pPr>
       <w:r>
-        <w:t>^W,^w – toggle edge/node weight visibility</w:t>
+        <w:t>^</w:t>
+      </w:r>
+      <w:proofErr w:type="spellStart"/>
+      <w:proofErr w:type="gramStart"/>
+      <w:r>
+        <w:t>W,^</w:t>
+      </w:r>
+      <w:proofErr w:type="gramEnd"/>
+      <w:r>
+        <w:t>w</w:t>
+      </w:r>
+      <w:proofErr w:type="spellEnd"/>
+      <w:r>
+        <w:t xml:space="preserve"> – toggle edge/node weight visibility</w:t>
       </w:r>
     </w:p>
     <w:p>
@@ -61,8 +74,21 @@
           <w:numId w:val="2"/>
         </w:numPr>
       </w:pPr>
-      <w:r>
-        <w:t>DEL+e. DEL+n – delete edge/node (must hold down DEL while pressing e or n)</w:t>
+      <w:proofErr w:type="spellStart"/>
+      <w:r>
+        <w:t>DEL+e</w:t>
+      </w:r>
+      <w:proofErr w:type="spellEnd"/>
+      <w:r>
+        <w:t xml:space="preserve">. </w:t>
+      </w:r>
+      <w:proofErr w:type="spellStart"/>
+      <w:r>
+        <w:t>DEL+n</w:t>
+      </w:r>
+      <w:proofErr w:type="spellEnd"/>
+      <w:r>
+        <w:t xml:space="preserve"> – delete edge/node (must hold down DEL while pressing e or n)</w:t>
       </w:r>
     </w:p>
     <w:p>
@@ -76,9 +102,11 @@
       <w:r>
         <w:t>^</w:t>
       </w:r>
+      <w:proofErr w:type="spellStart"/>
       <w:r>
         <w:t>i</w:t>
       </w:r>
+      <w:proofErr w:type="spellEnd"/>
       <w:r>
         <w:t xml:space="preserve"> – smart reposition</w:t>
       </w:r>
@@ -95,7 +123,15 @@
         <w:t>O</w:t>
       </w:r>
       <w:r>
-        <w:t>pen test (in Example_Graphs) and move some nodes around</w:t>
+        <w:t xml:space="preserve">pen test (in </w:t>
+      </w:r>
+      <w:proofErr w:type="spellStart"/>
+      <w:r>
+        <w:t>Example_Graphs</w:t>
+      </w:r>
+      <w:proofErr w:type="spellEnd"/>
+      <w:r>
+        <w:t>) and move some nodes around</w:t>
       </w:r>
       <w:r>
         <w:t xml:space="preserve"> – can skip this if did node movement in step 0.</w:t>
@@ -113,7 +149,31 @@
         <w:t>R</w:t>
       </w:r>
       <w:r>
-        <w:t>un bfs on eight_node_graph (in Example_Graphs); in the middle of running the algorithm, move a few nodes around; these changes should persist during backward and forward motion as well as after the algorithm is done.</w:t>
+        <w:t xml:space="preserve">un </w:t>
+      </w:r>
+      <w:proofErr w:type="spellStart"/>
+      <w:r>
+        <w:t>bfs</w:t>
+      </w:r>
+      <w:proofErr w:type="spellEnd"/>
+      <w:r>
+        <w:t xml:space="preserve"> on </w:t>
+      </w:r>
+      <w:proofErr w:type="spellStart"/>
+      <w:r>
+        <w:t>eight_node_graph</w:t>
+      </w:r>
+      <w:proofErr w:type="spellEnd"/>
+      <w:r>
+        <w:t xml:space="preserve"> (in </w:t>
+      </w:r>
+      <w:proofErr w:type="spellStart"/>
+      <w:r>
+        <w:t>Example_Graphs</w:t>
+      </w:r>
+      <w:proofErr w:type="spellEnd"/>
+      <w:r>
+        <w:t>); in the middle of running the algorithm, move a few nodes around; these changes should persist during backward and forward motion as well as after the algorithm is done.</w:t>
       </w:r>
       <w:r>
         <w:t xml:space="preserve"> Run the algorithm multiple times</w:t>
@@ -137,7 +197,31 @@
         <w:t>R</w:t>
       </w:r>
       <w:r>
-        <w:t>un dfs_d on eight_node_graph (in Example_Graphs), need node and edge labels, no weights, graph must be directed</w:t>
+        <w:t xml:space="preserve">un </w:t>
+      </w:r>
+      <w:proofErr w:type="spellStart"/>
+      <w:r>
+        <w:t>dfs_d</w:t>
+      </w:r>
+      <w:proofErr w:type="spellEnd"/>
+      <w:r>
+        <w:t xml:space="preserve"> on </w:t>
+      </w:r>
+      <w:proofErr w:type="spellStart"/>
+      <w:r>
+        <w:t>eight_node_graph</w:t>
+      </w:r>
+      <w:proofErr w:type="spellEnd"/>
+      <w:r>
+        <w:t xml:space="preserve"> (in </w:t>
+      </w:r>
+      <w:proofErr w:type="spellStart"/>
+      <w:r>
+        <w:t>Example_Graphs</w:t>
+      </w:r>
+      <w:proofErr w:type="spellEnd"/>
+      <w:r>
+        <w:t>), need node and edge labels, no weights, graph must be directed</w:t>
       </w:r>
       <w:r>
         <w:t>. Run the algorithm multiple times.</w:t>
@@ -155,7 +239,31 @@
         <w:t>R</w:t>
       </w:r>
       <w:r>
-        <w:t>un dijkstra on weighted_example (in Example_Graphs), with graph both undirected and directed; in undirected case, node 3 is distance 2 from the start via path 0-2-3; in the directed case it’s distance 3 via the edge 0-&gt;3; need weights on both edges and nodes</w:t>
+        <w:t xml:space="preserve">un </w:t>
+      </w:r>
+      <w:proofErr w:type="spellStart"/>
+      <w:r>
+        <w:t>dijkstra</w:t>
+      </w:r>
+      <w:proofErr w:type="spellEnd"/>
+      <w:r>
+        <w:t xml:space="preserve"> on </w:t>
+      </w:r>
+      <w:proofErr w:type="spellStart"/>
+      <w:r>
+        <w:t>weighted_example</w:t>
+      </w:r>
+      <w:proofErr w:type="spellEnd"/>
+      <w:r>
+        <w:t xml:space="preserve"> (in </w:t>
+      </w:r>
+      <w:proofErr w:type="spellStart"/>
+      <w:r>
+        <w:t>Example_Graphs</w:t>
+      </w:r>
+      <w:proofErr w:type="spellEnd"/>
+      <w:r>
+        <w:t>), with graph both undirected and directed; in undirected case, node 3 is distance 2 from the start via path 0-2-3; in the directed case it’s distance 3 via the edge 0-&gt;3; need weights on both edges and nodes</w:t>
       </w:r>
     </w:p>
     <w:p>
@@ -170,7 +278,23 @@
         <w:t>R</w:t>
       </w:r>
       <w:r>
-        <w:t>un kruskal on weighted_example, need edge weights only; there’s text commentary</w:t>
+        <w:t xml:space="preserve">un </w:t>
+      </w:r>
+      <w:proofErr w:type="spellStart"/>
+      <w:r>
+        <w:t>kruskal</w:t>
+      </w:r>
+      <w:proofErr w:type="spellEnd"/>
+      <w:r>
+        <w:t xml:space="preserve"> on </w:t>
+      </w:r>
+      <w:proofErr w:type="spellStart"/>
+      <w:r>
+        <w:t>weighted_example</w:t>
+      </w:r>
+      <w:proofErr w:type="spellEnd"/>
+      <w:r>
+        <w:t>, need edge weights only; there’s text commentary</w:t>
       </w:r>
     </w:p>
     <w:p>
@@ -185,13 +309,34 @@
         <w:t>R</w:t>
       </w:r>
       <w:r>
-        <w:t xml:space="preserve">un insertion_sort on </w:t>
-      </w:r>
+        <w:t xml:space="preserve">un </w:t>
+      </w:r>
+      <w:proofErr w:type="spellStart"/>
+      <w:r>
+        <w:t>insertion_sort</w:t>
+      </w:r>
+      <w:proofErr w:type="spellEnd"/>
+      <w:r>
+        <w:t xml:space="preserve"> on </w:t>
+      </w:r>
+      <w:proofErr w:type="spellStart"/>
       <w:r>
         <w:t>large_</w:t>
       </w:r>
       <w:r>
-        <w:t>sorting_test (in Example_Graphs), need node weights only</w:t>
+        <w:t>sorting_test</w:t>
+      </w:r>
+      <w:proofErr w:type="spellEnd"/>
+      <w:r>
+        <w:t xml:space="preserve"> (in </w:t>
+      </w:r>
+      <w:proofErr w:type="spellStart"/>
+      <w:r>
+        <w:t>Example_Graphs</w:t>
+      </w:r>
+      <w:proofErr w:type="spellEnd"/>
+      <w:r>
+        <w:t>), need node weights only</w:t>
       </w:r>
       <w:r>
         <w:t>. Any attempt to move a node should get no reaction.</w:t>
@@ -208,8 +353,13 @@
       <w:r>
         <w:t xml:space="preserve">Run </w:t>
       </w:r>
-      <w:r>
-        <w:t>binary_tree on an empty graph, no weights or labels, try exporting an intermediate state; also try moving nodes around</w:t>
+      <w:proofErr w:type="spellStart"/>
+      <w:r>
+        <w:t>binary_tree</w:t>
+      </w:r>
+      <w:proofErr w:type="spellEnd"/>
+      <w:r>
+        <w:t xml:space="preserve"> on an empty graph, no weights or labels, try exporting an intermediate state; also try moving nodes around</w:t>
       </w:r>
     </w:p>
     <w:p>
@@ -226,17 +376,27 @@
       <w:r>
         <w:t xml:space="preserve">oad </w:t>
       </w:r>
-      <w:r>
-        <w:t xml:space="preserve">crossing_test </w:t>
+      <w:proofErr w:type="spellStart"/>
+      <w:r>
+        <w:t>crossing_test</w:t>
+      </w:r>
+      <w:proofErr w:type="spellEnd"/>
+      <w:r>
+        <w:t xml:space="preserve"> </w:t>
       </w:r>
       <w:r>
         <w:t xml:space="preserve">(in </w:t>
       </w:r>
+      <w:proofErr w:type="spellStart"/>
       <w:r>
         <w:t>Example</w:t>
       </w:r>
       <w:r>
-        <w:t>_Graphs) and make sure it draws properly (responds to changes in window size)</w:t>
+        <w:t>_Graphs</w:t>
+      </w:r>
+      <w:proofErr w:type="spellEnd"/>
+      <w:r>
+        <w:t>) and make sure it draws properly (responds to changes in window size)</w:t>
       </w:r>
     </w:p>
     <w:p>
@@ -264,49 +424,128 @@
       </w:r>
       <w:r>
         <w:t xml:space="preserve"> – try version 3.3</w:t>
+      </w:r>
+      <w:r>
+        <w:t>)</w:t>
+      </w:r>
+    </w:p>
+    <w:p/>
+    <w:p>
+      <w:pPr>
+        <w:pStyle w:val="ListParagraph"/>
+        <w:numPr>
+          <w:ilvl w:val="0"/>
+          <w:numId w:val="2"/>
+        </w:numPr>
+      </w:pPr>
+      <w:r>
+        <w:t xml:space="preserve">run both barycenter and </w:t>
+      </w:r>
+      <w:proofErr w:type="spellStart"/>
+      <w:r>
+        <w:t>mce</w:t>
+      </w:r>
+      <w:proofErr w:type="spellEnd"/>
+      <w:r>
+        <w:t xml:space="preserve"> (in </w:t>
+      </w:r>
+      <w:r>
+        <w:t>Layered-Graphs/</w:t>
+      </w:r>
+      <w:r>
+        <w:t xml:space="preserve">Algorithms) on </w:t>
+      </w:r>
+      <w:proofErr w:type="spellStart"/>
+      <w:r>
+        <w:t>crossing_test</w:t>
+      </w:r>
+      <w:proofErr w:type="spellEnd"/>
+      <w:r>
+        <w:t xml:space="preserve"> (in </w:t>
+      </w:r>
+      <w:r>
+        <w:t>Layered-Graphs/</w:t>
+      </w:r>
+      <w:r>
+        <w:t>Graphs), need node weights for barycenter</w:t>
+      </w:r>
+    </w:p>
+    <w:p>
+      <w:pPr>
+        <w:pStyle w:val="ListParagraph"/>
+        <w:numPr>
+          <w:ilvl w:val="0"/>
+          <w:numId w:val="2"/>
+        </w:numPr>
+      </w:pPr>
+      <w:r>
+        <w:t xml:space="preserve">ditto for r_100_110_10_0_0p7 (in </w:t>
+      </w:r>
+      <w:r>
+        <w:t>Layered-Graphs/Graphs</w:t>
+      </w:r>
+      <w:r>
+        <w:t>)</w:t>
+      </w:r>
+    </w:p>
+    <w:p>
+      <w:pPr>
+        <w:pStyle w:val="ListParagraph"/>
+        <w:numPr>
+          <w:ilvl w:val="0"/>
+          <w:numId w:val="2"/>
+        </w:numPr>
+      </w:pPr>
+      <w:r>
+        <w:t xml:space="preserve">run sifting on </w:t>
+      </w:r>
+      <w:proofErr w:type="spellStart"/>
+      <w:r>
+        <w:t>crossing_test</w:t>
+      </w:r>
+      <w:proofErr w:type="spellEnd"/>
+    </w:p>
+    <w:p>
+      <w:pPr>
+        <w:pStyle w:val="ListParagraph"/>
+        <w:numPr>
+          <w:ilvl w:val="0"/>
+          <w:numId w:val="2"/>
+        </w:numPr>
+      </w:pPr>
+      <w:r>
+        <w:t xml:space="preserve">run </w:t>
+      </w:r>
+      <w:proofErr w:type="spellStart"/>
+      <w:r>
+        <w:t>mce</w:t>
+      </w:r>
+      <w:proofErr w:type="spellEnd"/>
+      <w:r>
+        <w:t xml:space="preserve"> on </w:t>
+      </w:r>
+      <w:proofErr w:type="spellStart"/>
+      <w:r>
+        <w:t>crossing_test</w:t>
+      </w:r>
+      <w:proofErr w:type="spellEnd"/>
+    </w:p>
+    <w:p>
+      <w:pPr>
+        <w:pStyle w:val="ListParagraph"/>
+        <w:numPr>
+          <w:ilvl w:val="0"/>
+          <w:numId w:val="2"/>
+        </w:numPr>
+      </w:pPr>
+      <w:r>
+        <w:t xml:space="preserve">run all three on </w:t>
+      </w:r>
+      <w:r>
+        <w:t>r_100_110_10_0_0p7</w:t>
       </w:r>
       <w:bookmarkStart w:id="0" w:name="_GoBack"/>
       <w:bookmarkEnd w:id="0"/>
-      <w:r>
-        <w:t>)</w:t>
-      </w:r>
-    </w:p>
-    <w:p/>
-    <w:p>
-      <w:pPr>
-        <w:pStyle w:val="ListParagraph"/>
-        <w:numPr>
-          <w:ilvl w:val="0"/>
-          <w:numId w:val="2"/>
-        </w:numPr>
-      </w:pPr>
-      <w:r>
-        <w:t>run both barycenter and mce (in Crossing-Algorithms) on 1_test (in Crossing Graphs), need node weights for barycenter</w:t>
-      </w:r>
-    </w:p>
-    <w:p>
-      <w:pPr>
-        <w:pStyle w:val="ListParagraph"/>
-        <w:numPr>
-          <w:ilvl w:val="0"/>
-          <w:numId w:val="2"/>
-        </w:numPr>
-      </w:pPr>
-      <w:r>
-        <w:t>ditto for r_100_110_10_0_0p7 (in Crossing_Graphs)</w:t>
-      </w:r>
-    </w:p>
-    <w:p>
-      <w:pPr>
-        <w:pStyle w:val="ListParagraph"/>
-        <w:numPr>
-          <w:ilvl w:val="0"/>
-          <w:numId w:val="2"/>
-        </w:numPr>
-      </w:pPr>
-      <w:r>
-        <w:t>run sifting on 1_test</w:t>
-      </w:r>
     </w:p>
     <w:p/>
     <w:sectPr>
@@ -521,7 +760,7 @@
       </w:pPr>
     </w:pPrDefault>
   </w:docDefaults>
-  <w:latentStyles w:defLockedState="0" w:defUIPriority="99" w:defSemiHidden="0" w:defUnhideWhenUsed="0" w:defQFormat="0" w:count="381">
+  <w:latentStyles w:defLockedState="0" w:defUIPriority="99" w:defSemiHidden="0" w:defUnhideWhenUsed="0" w:defQFormat="0" w:count="382">
     <w:lsdException w:name="Normal" w:uiPriority="0" w:qFormat="1"/>
     <w:lsdException w:name="heading 1" w:uiPriority="9" w:qFormat="1"/>
     <w:lsdException w:name="heading 2" w:semiHidden="1" w:uiPriority="9" w:unhideWhenUsed="1" w:qFormat="1"/>
@@ -627,7 +866,6 @@
     <w:lsdException w:name="HTML Sample" w:semiHidden="1" w:unhideWhenUsed="1"/>
     <w:lsdException w:name="HTML Typewriter" w:semiHidden="1" w:unhideWhenUsed="1"/>
     <w:lsdException w:name="HTML Variable" w:semiHidden="1" w:unhideWhenUsed="1"/>
-    <w:lsdException w:name="Normal Table" w:semiHidden="1" w:unhideWhenUsed="1"/>
     <w:lsdException w:name="annotation subject" w:semiHidden="1" w:unhideWhenUsed="1"/>
     <w:lsdException w:name="No List" w:semiHidden="1" w:unhideWhenUsed="1"/>
     <w:lsdException w:name="Outline List 1" w:semiHidden="1" w:unhideWhenUsed="1"/>
@@ -674,10 +912,8 @@
     <w:lsdException w:name="Table Subtle 2" w:semiHidden="1" w:unhideWhenUsed="1"/>
     <w:lsdException w:name="Table Web 1" w:semiHidden="1" w:unhideWhenUsed="1"/>
     <w:lsdException w:name="Table Web 2" w:semiHidden="1" w:unhideWhenUsed="1"/>
-    <w:lsdException w:name="Table Web 3" w:semiHidden="1" w:unhideWhenUsed="1"/>
     <w:lsdException w:name="Balloon Text" w:semiHidden="1" w:unhideWhenUsed="1"/>
     <w:lsdException w:name="Table Grid" w:uiPriority="59"/>
-    <w:lsdException w:name="Table Theme" w:semiHidden="1" w:unhideWhenUsed="1"/>
     <w:lsdException w:name="Note Level 1" w:semiHidden="1" w:unhideWhenUsed="1"/>
     <w:lsdException w:name="Note Level 2" w:semiHidden="1" w:unhideWhenUsed="1"/>
     <w:lsdException w:name="Note Level 3" w:semiHidden="1" w:unhideWhenUsed="1"/>
@@ -903,6 +1139,7 @@
     <w:lsdException w:name="List Table 6 Colorful Accent 6" w:uiPriority="51"/>
     <w:lsdException w:name="List Table 7 Colorful Accent 6" w:uiPriority="52"/>
     <w:lsdException w:name="Mention" w:semiHidden="1" w:unhideWhenUsed="1"/>
+    <w:lsdException w:name="Smart Hyperlink" w:semiHidden="1" w:unhideWhenUsed="1"/>
   </w:latentStyles>
   <w:style w:type="paragraph" w:default="1" w:styleId="Normal">
     <w:name w:val="Normal"/>

</xml_diff>

<commit_message>
found bug that stuck bfs at display state 4
</commit_message>
<xml_diff>
--- a/testingGalant.docx
+++ b/testingGalant.docx
@@ -159,11 +159,9 @@
       <w:r>
         <w:t xml:space="preserve"> on </w:t>
       </w:r>
-      <w:proofErr w:type="spellStart"/>
-      <w:r>
-        <w:t>eight_node_graph</w:t>
-      </w:r>
-      <w:proofErr w:type="spellEnd"/>
+      <w:r>
+        <w:t>unweighted_8</w:t>
+      </w:r>
       <w:r>
         <w:t xml:space="preserve"> (in </w:t>
       </w:r>
@@ -207,345 +205,340 @@
       <w:r>
         <w:t xml:space="preserve"> on </w:t>
       </w:r>
-      <w:proofErr w:type="spellStart"/>
-      <w:r>
-        <w:t>eight_node_graph</w:t>
-      </w:r>
-      <w:proofErr w:type="spellEnd"/>
-      <w:r>
-        <w:t xml:space="preserve"> (in </w:t>
-      </w:r>
-      <w:proofErr w:type="spellStart"/>
-      <w:r>
-        <w:t>Example_Graphs</w:t>
-      </w:r>
-      <w:proofErr w:type="spellEnd"/>
-      <w:r>
-        <w:t>), need node and edge labels, no weights, graph must be directed</w:t>
-      </w:r>
-      <w:r>
-        <w:t>. Run the algorithm multiple times.</w:t>
-      </w:r>
-    </w:p>
-    <w:p>
-      <w:pPr>
-        <w:pStyle w:val="ListParagraph"/>
-        <w:numPr>
-          <w:ilvl w:val="0"/>
-          <w:numId w:val="2"/>
-        </w:numPr>
-      </w:pPr>
-      <w:r>
-        <w:t>R</w:t>
-      </w:r>
-      <w:r>
-        <w:t xml:space="preserve">un </w:t>
-      </w:r>
-      <w:proofErr w:type="spellStart"/>
-      <w:r>
-        <w:t>dijkstra</w:t>
-      </w:r>
-      <w:proofErr w:type="spellEnd"/>
-      <w:r>
-        <w:t xml:space="preserve"> on </w:t>
-      </w:r>
-      <w:proofErr w:type="spellStart"/>
-      <w:r>
-        <w:t>weighted_example</w:t>
-      </w:r>
-      <w:proofErr w:type="spellEnd"/>
-      <w:r>
-        <w:t xml:space="preserve"> (in </w:t>
-      </w:r>
-      <w:proofErr w:type="spellStart"/>
-      <w:r>
-        <w:t>Example_Graphs</w:t>
-      </w:r>
-      <w:proofErr w:type="spellEnd"/>
-      <w:r>
-        <w:t>), with graph both undirected and directed; in undirected case, node 3 is distance 2 from the start via path 0-2-3; in the directed case it’s distance 3 via the edge 0-&gt;3; need weights on both edges and nodes</w:t>
-      </w:r>
-    </w:p>
-    <w:p>
-      <w:pPr>
-        <w:pStyle w:val="ListParagraph"/>
-        <w:numPr>
-          <w:ilvl w:val="0"/>
-          <w:numId w:val="2"/>
-        </w:numPr>
-      </w:pPr>
-      <w:r>
-        <w:t>R</w:t>
-      </w:r>
-      <w:r>
-        <w:t xml:space="preserve">un </w:t>
-      </w:r>
-      <w:proofErr w:type="spellStart"/>
-      <w:r>
-        <w:t>kruskal</w:t>
-      </w:r>
-      <w:proofErr w:type="spellEnd"/>
-      <w:r>
-        <w:t xml:space="preserve"> on </w:t>
-      </w:r>
-      <w:proofErr w:type="spellStart"/>
-      <w:r>
-        <w:t>weighted_example</w:t>
-      </w:r>
-      <w:proofErr w:type="spellEnd"/>
-      <w:r>
-        <w:t>, need edge weights only; there’s text commentary</w:t>
-      </w:r>
-    </w:p>
-    <w:p>
-      <w:pPr>
-        <w:pStyle w:val="ListParagraph"/>
-        <w:numPr>
-          <w:ilvl w:val="0"/>
-          <w:numId w:val="2"/>
-        </w:numPr>
-      </w:pPr>
-      <w:r>
-        <w:t>R</w:t>
-      </w:r>
-      <w:r>
-        <w:t xml:space="preserve">un </w:t>
-      </w:r>
-      <w:proofErr w:type="spellStart"/>
-      <w:r>
-        <w:t>insertion_sort</w:t>
-      </w:r>
-      <w:proofErr w:type="spellEnd"/>
-      <w:r>
-        <w:t xml:space="preserve"> on </w:t>
-      </w:r>
-      <w:proofErr w:type="spellStart"/>
-      <w:r>
-        <w:t>large_</w:t>
-      </w:r>
-      <w:r>
-        <w:t>sorting_test</w:t>
-      </w:r>
-      <w:proofErr w:type="spellEnd"/>
-      <w:r>
-        <w:t xml:space="preserve"> (in </w:t>
-      </w:r>
-      <w:proofErr w:type="spellStart"/>
-      <w:r>
-        <w:t>Example_Graphs</w:t>
-      </w:r>
-      <w:proofErr w:type="spellEnd"/>
-      <w:r>
-        <w:t>), need node weights only</w:t>
-      </w:r>
-      <w:r>
-        <w:t>. Any attempt to move a node should get no reaction.</w:t>
-      </w:r>
-    </w:p>
-    <w:p>
-      <w:pPr>
-        <w:pStyle w:val="ListParagraph"/>
-        <w:numPr>
-          <w:ilvl w:val="0"/>
-          <w:numId w:val="2"/>
-        </w:numPr>
-      </w:pPr>
-      <w:r>
-        <w:t xml:space="preserve">Run </w:t>
-      </w:r>
-      <w:proofErr w:type="spellStart"/>
-      <w:r>
-        <w:t>binary_tree</w:t>
-      </w:r>
-      <w:proofErr w:type="spellEnd"/>
-      <w:r>
-        <w:t xml:space="preserve"> on an empty graph, no weights or labels, try exporting an intermediate state; also try moving nodes around</w:t>
-      </w:r>
-    </w:p>
-    <w:p>
-      <w:pPr>
-        <w:pStyle w:val="ListParagraph"/>
-        <w:numPr>
-          <w:ilvl w:val="0"/>
-          <w:numId w:val="2"/>
-        </w:numPr>
-      </w:pPr>
-      <w:r>
-        <w:t>L</w:t>
-      </w:r>
-      <w:r>
-        <w:t xml:space="preserve">oad </w:t>
-      </w:r>
-      <w:proofErr w:type="spellStart"/>
-      <w:r>
-        <w:t>crossing_test</w:t>
-      </w:r>
-      <w:proofErr w:type="spellEnd"/>
-      <w:r>
-        <w:t xml:space="preserve"> </w:t>
-      </w:r>
-      <w:r>
-        <w:t xml:space="preserve">(in </w:t>
-      </w:r>
-      <w:proofErr w:type="spellStart"/>
-      <w:r>
-        <w:t>Example</w:t>
-      </w:r>
-      <w:r>
-        <w:t>_Graphs</w:t>
-      </w:r>
-      <w:proofErr w:type="spellEnd"/>
-      <w:r>
-        <w:t>) and make sure it draws properly (responds to changes in window size)</w:t>
-      </w:r>
-    </w:p>
-    <w:p>
-      <w:pPr>
-        <w:pStyle w:val="ListParagraph"/>
-        <w:numPr>
-          <w:ilvl w:val="0"/>
-          <w:numId w:val="2"/>
-        </w:numPr>
-      </w:pPr>
-      <w:r>
-        <w:t>Write and execute some algorithms that make full use of macros, functions, etc. To be spelled out more explicitly later.</w:t>
-      </w:r>
-    </w:p>
-    <w:p/>
-    <w:p>
-      <w:pPr>
-        <w:pStyle w:val="Heading3"/>
-      </w:pPr>
-      <w:r>
-        <w:t>C</w:t>
-      </w:r>
-      <w:r>
-        <w:t>rossing Algorithms (these do not work in current release</w:t>
-      </w:r>
-      <w:r>
-        <w:t xml:space="preserve"> – try version 3.3</w:t>
-      </w:r>
-      <w:r>
-        <w:t>)</w:t>
-      </w:r>
-    </w:p>
-    <w:p/>
-    <w:p>
-      <w:pPr>
-        <w:pStyle w:val="ListParagraph"/>
-        <w:numPr>
-          <w:ilvl w:val="0"/>
-          <w:numId w:val="2"/>
-        </w:numPr>
-      </w:pPr>
-      <w:r>
-        <w:t xml:space="preserve">run both barycenter and </w:t>
-      </w:r>
-      <w:proofErr w:type="spellStart"/>
-      <w:r>
-        <w:t>mce</w:t>
-      </w:r>
-      <w:proofErr w:type="spellEnd"/>
-      <w:r>
-        <w:t xml:space="preserve"> (in </w:t>
-      </w:r>
-      <w:r>
-        <w:t>Layered-Graphs/</w:t>
-      </w:r>
-      <w:r>
-        <w:t xml:space="preserve">Algorithms) on </w:t>
-      </w:r>
-      <w:proofErr w:type="spellStart"/>
-      <w:r>
-        <w:t>crossing_test</w:t>
-      </w:r>
-      <w:proofErr w:type="spellEnd"/>
-      <w:r>
-        <w:t xml:space="preserve"> (in </w:t>
-      </w:r>
-      <w:r>
-        <w:t>Layered-Graphs/</w:t>
-      </w:r>
-      <w:r>
-        <w:t>Graphs), need node weights for barycenter</w:t>
-      </w:r>
-    </w:p>
-    <w:p>
-      <w:pPr>
-        <w:pStyle w:val="ListParagraph"/>
-        <w:numPr>
-          <w:ilvl w:val="0"/>
-          <w:numId w:val="2"/>
-        </w:numPr>
-      </w:pPr>
-      <w:r>
-        <w:t xml:space="preserve">ditto for r_100_110_10_0_0p7 (in </w:t>
-      </w:r>
-      <w:r>
-        <w:t>Layered-Graphs/Graphs</w:t>
-      </w:r>
-      <w:r>
-        <w:t>)</w:t>
-      </w:r>
-    </w:p>
-    <w:p>
-      <w:pPr>
-        <w:pStyle w:val="ListParagraph"/>
-        <w:numPr>
-          <w:ilvl w:val="0"/>
-          <w:numId w:val="2"/>
-        </w:numPr>
-      </w:pPr>
-      <w:r>
-        <w:t xml:space="preserve">run sifting on </w:t>
-      </w:r>
-      <w:proofErr w:type="spellStart"/>
-      <w:r>
-        <w:t>crossing_test</w:t>
-      </w:r>
-      <w:proofErr w:type="spellEnd"/>
-    </w:p>
-    <w:p>
-      <w:pPr>
-        <w:pStyle w:val="ListParagraph"/>
-        <w:numPr>
-          <w:ilvl w:val="0"/>
-          <w:numId w:val="2"/>
-        </w:numPr>
-      </w:pPr>
-      <w:r>
-        <w:t xml:space="preserve">run </w:t>
-      </w:r>
-      <w:proofErr w:type="spellStart"/>
-      <w:r>
-        <w:t>mce</w:t>
-      </w:r>
-      <w:proofErr w:type="spellEnd"/>
-      <w:r>
-        <w:t xml:space="preserve"> on </w:t>
-      </w:r>
-      <w:proofErr w:type="spellStart"/>
-      <w:r>
-        <w:t>crossing_test</w:t>
-      </w:r>
-      <w:proofErr w:type="spellEnd"/>
-    </w:p>
-    <w:p>
-      <w:pPr>
-        <w:pStyle w:val="ListParagraph"/>
-        <w:numPr>
-          <w:ilvl w:val="0"/>
-          <w:numId w:val="2"/>
-        </w:numPr>
-      </w:pPr>
-      <w:r>
-        <w:t xml:space="preserve">run all three on </w:t>
-      </w:r>
-      <w:r>
-        <w:t>r_100_110_10_0_0p7</w:t>
+      <w:r>
+        <w:t xml:space="preserve">unweighted_8 </w:t>
       </w:r>
       <w:bookmarkStart w:id="0" w:name="_GoBack"/>
       <w:bookmarkEnd w:id="0"/>
+      <w:r>
+        <w:t xml:space="preserve">(in </w:t>
+      </w:r>
+      <w:proofErr w:type="spellStart"/>
+      <w:r>
+        <w:t>Example_Graphs</w:t>
+      </w:r>
+      <w:proofErr w:type="spellEnd"/>
+      <w:r>
+        <w:t>), need node and edge labels, no weights, graph must be directed</w:t>
+      </w:r>
+      <w:r>
+        <w:t>. Run the algorithm multiple times.</w:t>
+      </w:r>
+    </w:p>
+    <w:p>
+      <w:pPr>
+        <w:pStyle w:val="ListParagraph"/>
+        <w:numPr>
+          <w:ilvl w:val="0"/>
+          <w:numId w:val="2"/>
+        </w:numPr>
+      </w:pPr>
+      <w:r>
+        <w:t>R</w:t>
+      </w:r>
+      <w:r>
+        <w:t xml:space="preserve">un </w:t>
+      </w:r>
+      <w:proofErr w:type="spellStart"/>
+      <w:r>
+        <w:t>dijkstra</w:t>
+      </w:r>
+      <w:proofErr w:type="spellEnd"/>
+      <w:r>
+        <w:t xml:space="preserve"> on </w:t>
+      </w:r>
+      <w:proofErr w:type="spellStart"/>
+      <w:r>
+        <w:t>weighted_example</w:t>
+      </w:r>
+      <w:proofErr w:type="spellEnd"/>
+      <w:r>
+        <w:t xml:space="preserve"> (in </w:t>
+      </w:r>
+      <w:proofErr w:type="spellStart"/>
+      <w:r>
+        <w:t>Example_Graphs</w:t>
+      </w:r>
+      <w:proofErr w:type="spellEnd"/>
+      <w:r>
+        <w:t>), with graph both undirected and directed; in undirected case, node 3 is distance 2 from the start via path 0-2-3; in the directed case it’s distance 3 via the edge 0-&gt;3; need weights on both edges and nodes</w:t>
+      </w:r>
+    </w:p>
+    <w:p>
+      <w:pPr>
+        <w:pStyle w:val="ListParagraph"/>
+        <w:numPr>
+          <w:ilvl w:val="0"/>
+          <w:numId w:val="2"/>
+        </w:numPr>
+      </w:pPr>
+      <w:r>
+        <w:t>R</w:t>
+      </w:r>
+      <w:r>
+        <w:t xml:space="preserve">un </w:t>
+      </w:r>
+      <w:proofErr w:type="spellStart"/>
+      <w:r>
+        <w:t>kruskal</w:t>
+      </w:r>
+      <w:proofErr w:type="spellEnd"/>
+      <w:r>
+        <w:t xml:space="preserve"> on </w:t>
+      </w:r>
+      <w:proofErr w:type="spellStart"/>
+      <w:r>
+        <w:t>weighted_example</w:t>
+      </w:r>
+      <w:proofErr w:type="spellEnd"/>
+      <w:r>
+        <w:t>, need edge weights only; there’s text commentary</w:t>
+      </w:r>
+    </w:p>
+    <w:p>
+      <w:pPr>
+        <w:pStyle w:val="ListParagraph"/>
+        <w:numPr>
+          <w:ilvl w:val="0"/>
+          <w:numId w:val="2"/>
+        </w:numPr>
+      </w:pPr>
+      <w:r>
+        <w:t>R</w:t>
+      </w:r>
+      <w:r>
+        <w:t xml:space="preserve">un </w:t>
+      </w:r>
+      <w:proofErr w:type="spellStart"/>
+      <w:r>
+        <w:t>insertion_sort</w:t>
+      </w:r>
+      <w:proofErr w:type="spellEnd"/>
+      <w:r>
+        <w:t xml:space="preserve"> on </w:t>
+      </w:r>
+      <w:proofErr w:type="spellStart"/>
+      <w:r>
+        <w:t>large_</w:t>
+      </w:r>
+      <w:r>
+        <w:t>sorting_test</w:t>
+      </w:r>
+      <w:proofErr w:type="spellEnd"/>
+      <w:r>
+        <w:t xml:space="preserve"> (in </w:t>
+      </w:r>
+      <w:proofErr w:type="spellStart"/>
+      <w:r>
+        <w:t>Example_Graphs</w:t>
+      </w:r>
+      <w:proofErr w:type="spellEnd"/>
+      <w:r>
+        <w:t>), need node weights only</w:t>
+      </w:r>
+      <w:r>
+        <w:t>. Any attempt to move a node should get no reaction.</w:t>
+      </w:r>
+    </w:p>
+    <w:p>
+      <w:pPr>
+        <w:pStyle w:val="ListParagraph"/>
+        <w:numPr>
+          <w:ilvl w:val="0"/>
+          <w:numId w:val="2"/>
+        </w:numPr>
+      </w:pPr>
+      <w:r>
+        <w:t xml:space="preserve">Run </w:t>
+      </w:r>
+      <w:proofErr w:type="spellStart"/>
+      <w:r>
+        <w:t>binary_tree</w:t>
+      </w:r>
+      <w:proofErr w:type="spellEnd"/>
+      <w:r>
+        <w:t xml:space="preserve"> on an empty graph, no weights or labels, try exporting an intermediate state; also try moving nodes around</w:t>
+      </w:r>
+    </w:p>
+    <w:p>
+      <w:pPr>
+        <w:pStyle w:val="ListParagraph"/>
+        <w:numPr>
+          <w:ilvl w:val="0"/>
+          <w:numId w:val="2"/>
+        </w:numPr>
+      </w:pPr>
+      <w:r>
+        <w:t>L</w:t>
+      </w:r>
+      <w:r>
+        <w:t xml:space="preserve">oad </w:t>
+      </w:r>
+      <w:proofErr w:type="spellStart"/>
+      <w:r>
+        <w:t>crossing_test</w:t>
+      </w:r>
+      <w:proofErr w:type="spellEnd"/>
+      <w:r>
+        <w:t xml:space="preserve"> </w:t>
+      </w:r>
+      <w:r>
+        <w:t xml:space="preserve">(in </w:t>
+      </w:r>
+      <w:proofErr w:type="spellStart"/>
+      <w:r>
+        <w:t>Example</w:t>
+      </w:r>
+      <w:r>
+        <w:t>_Graphs</w:t>
+      </w:r>
+      <w:proofErr w:type="spellEnd"/>
+      <w:r>
+        <w:t>) and make sure it draws properly (responds to changes in window size)</w:t>
+      </w:r>
+    </w:p>
+    <w:p>
+      <w:pPr>
+        <w:pStyle w:val="ListParagraph"/>
+        <w:numPr>
+          <w:ilvl w:val="0"/>
+          <w:numId w:val="2"/>
+        </w:numPr>
+      </w:pPr>
+      <w:r>
+        <w:t>Write and execute some algorithms that make full use of macros, functions, etc. To be spelled out more explicitly later.</w:t>
+      </w:r>
+    </w:p>
+    <w:p/>
+    <w:p>
+      <w:pPr>
+        <w:pStyle w:val="Heading3"/>
+      </w:pPr>
+      <w:r>
+        <w:t>C</w:t>
+      </w:r>
+      <w:r>
+        <w:t>rossing Algorithms (these do not work in current release</w:t>
+      </w:r>
+      <w:r>
+        <w:t xml:space="preserve"> – try version 3.3</w:t>
+      </w:r>
+      <w:r>
+        <w:t>)</w:t>
+      </w:r>
+    </w:p>
+    <w:p/>
+    <w:p>
+      <w:pPr>
+        <w:pStyle w:val="ListParagraph"/>
+        <w:numPr>
+          <w:ilvl w:val="0"/>
+          <w:numId w:val="2"/>
+        </w:numPr>
+      </w:pPr>
+      <w:r>
+        <w:t xml:space="preserve">run both barycenter and </w:t>
+      </w:r>
+      <w:proofErr w:type="spellStart"/>
+      <w:r>
+        <w:t>mce</w:t>
+      </w:r>
+      <w:proofErr w:type="spellEnd"/>
+      <w:r>
+        <w:t xml:space="preserve"> (in </w:t>
+      </w:r>
+      <w:r>
+        <w:t>Layered-Graphs/</w:t>
+      </w:r>
+      <w:r>
+        <w:t xml:space="preserve">Algorithms) on </w:t>
+      </w:r>
+      <w:proofErr w:type="spellStart"/>
+      <w:r>
+        <w:t>crossing_test</w:t>
+      </w:r>
+      <w:proofErr w:type="spellEnd"/>
+      <w:r>
+        <w:t xml:space="preserve"> (in </w:t>
+      </w:r>
+      <w:r>
+        <w:t>Layered-Graphs/</w:t>
+      </w:r>
+      <w:r>
+        <w:t>Graphs), need node weights for barycenter</w:t>
+      </w:r>
+    </w:p>
+    <w:p>
+      <w:pPr>
+        <w:pStyle w:val="ListParagraph"/>
+        <w:numPr>
+          <w:ilvl w:val="0"/>
+          <w:numId w:val="2"/>
+        </w:numPr>
+      </w:pPr>
+      <w:r>
+        <w:t xml:space="preserve">ditto for r_100_110_10_0_0p7 (in </w:t>
+      </w:r>
+      <w:r>
+        <w:t>Layered-Graphs/Graphs</w:t>
+      </w:r>
+      <w:r>
+        <w:t>)</w:t>
+      </w:r>
+    </w:p>
+    <w:p>
+      <w:pPr>
+        <w:pStyle w:val="ListParagraph"/>
+        <w:numPr>
+          <w:ilvl w:val="0"/>
+          <w:numId w:val="2"/>
+        </w:numPr>
+      </w:pPr>
+      <w:r>
+        <w:t xml:space="preserve">run sifting on </w:t>
+      </w:r>
+      <w:proofErr w:type="spellStart"/>
+      <w:r>
+        <w:t>crossing_test</w:t>
+      </w:r>
+      <w:proofErr w:type="spellEnd"/>
+    </w:p>
+    <w:p>
+      <w:pPr>
+        <w:pStyle w:val="ListParagraph"/>
+        <w:numPr>
+          <w:ilvl w:val="0"/>
+          <w:numId w:val="2"/>
+        </w:numPr>
+      </w:pPr>
+      <w:r>
+        <w:t xml:space="preserve">run </w:t>
+      </w:r>
+      <w:proofErr w:type="spellStart"/>
+      <w:r>
+        <w:t>mce</w:t>
+      </w:r>
+      <w:proofErr w:type="spellEnd"/>
+      <w:r>
+        <w:t xml:space="preserve"> on </w:t>
+      </w:r>
+      <w:proofErr w:type="spellStart"/>
+      <w:r>
+        <w:t>crossing_test</w:t>
+      </w:r>
+      <w:proofErr w:type="spellEnd"/>
+    </w:p>
+    <w:p>
+      <w:pPr>
+        <w:pStyle w:val="ListParagraph"/>
+        <w:numPr>
+          <w:ilvl w:val="0"/>
+          <w:numId w:val="2"/>
+        </w:numPr>
+      </w:pPr>
+      <w:r>
+        <w:t>run all three on r_100_110_10_0_0p7</w:t>
+      </w:r>
     </w:p>
     <w:p/>
     <w:sectPr>
@@ -866,6 +859,7 @@
     <w:lsdException w:name="HTML Sample" w:semiHidden="1" w:unhideWhenUsed="1"/>
     <w:lsdException w:name="HTML Typewriter" w:semiHidden="1" w:unhideWhenUsed="1"/>
     <w:lsdException w:name="HTML Variable" w:semiHidden="1" w:unhideWhenUsed="1"/>
+    <w:lsdException w:name="Normal Table" w:semiHidden="1" w:unhideWhenUsed="1"/>
     <w:lsdException w:name="annotation subject" w:semiHidden="1" w:unhideWhenUsed="1"/>
     <w:lsdException w:name="No List" w:semiHidden="1" w:unhideWhenUsed="1"/>
     <w:lsdException w:name="Outline List 1" w:semiHidden="1" w:unhideWhenUsed="1"/>
@@ -912,8 +906,10 @@
     <w:lsdException w:name="Table Subtle 2" w:semiHidden="1" w:unhideWhenUsed="1"/>
     <w:lsdException w:name="Table Web 1" w:semiHidden="1" w:unhideWhenUsed="1"/>
     <w:lsdException w:name="Table Web 2" w:semiHidden="1" w:unhideWhenUsed="1"/>
+    <w:lsdException w:name="Table Web 3" w:semiHidden="1" w:unhideWhenUsed="1"/>
     <w:lsdException w:name="Balloon Text" w:semiHidden="1" w:unhideWhenUsed="1"/>
     <w:lsdException w:name="Table Grid" w:uiPriority="59"/>
+    <w:lsdException w:name="Table Theme" w:semiHidden="1" w:unhideWhenUsed="1"/>
     <w:lsdException w:name="Note Level 1" w:semiHidden="1" w:unhideWhenUsed="1"/>
     <w:lsdException w:name="Note Level 2" w:semiHidden="1" w:unhideWhenUsed="1"/>
     <w:lsdException w:name="Note Level 3" w:semiHidden="1" w:unhideWhenUsed="1"/>

</xml_diff>

<commit_message>
updated info about bugs
</commit_message>
<xml_diff>
--- a/testingGalant.docx
+++ b/testingGalant.docx
@@ -337,10 +337,7 @@
       </w:r>
       <w:proofErr w:type="spellEnd"/>
       <w:r>
-        <w:t>/0-SortingGraphs</w:t>
-      </w:r>
-      <w:r>
-        <w:t xml:space="preserve"> called </w:t>
+        <w:t xml:space="preserve">/0-SortingGraphs called </w:t>
       </w:r>
       <w:proofErr w:type="spellStart"/>
       <w:r>
@@ -423,14 +420,14 @@
         <w:t xml:space="preserve">. Try </w:t>
       </w:r>
       <w:r>
-        <w:t xml:space="preserve">both contiguous and </w:t>
-      </w:r>
-      <w:proofErr w:type="spellStart"/>
-      <w:r>
-        <w:t>non-contiguous</w:t>
-      </w:r>
-      <w:r>
-        <w:t xml:space="preserve"> positionInLayer</w:t>
+        <w:t>both contiguous and non-contiguous</w:t>
+      </w:r>
+      <w:r>
+        <w:t xml:space="preserve"> </w:t>
+      </w:r>
+      <w:proofErr w:type="spellStart"/>
+      <w:r>
+        <w:t>positionInLayer</w:t>
       </w:r>
       <w:proofErr w:type="spellEnd"/>
       <w:r>
@@ -461,13 +458,7 @@
         <w:t>C</w:t>
       </w:r>
       <w:r>
-        <w:t>rossing Algorithms (these do not work in current release</w:t>
-      </w:r>
-      <w:r>
-        <w:t xml:space="preserve"> – try version 3.3</w:t>
-      </w:r>
-      <w:r>
-        <w:t>)</w:t>
+        <w:t>rossing Algorithms</w:t>
       </w:r>
     </w:p>
     <w:p/>

</xml_diff>